<commit_message>
Ramplissage du rapport + maquette historique
</commit_message>
<xml_diff>
--- a/Rapport de projet.docx
+++ b/Rapport de projet.docx
@@ -27,51 +27,11 @@
           <w:sz w:val="22"/>
           <w:szCs w:val="22"/>
         </w:rPr>
-        <w:drawing>
-          <wp:inline distT="0" distB="0" distL="0" distR="0">
-            <wp:extent cx="3134995" cy="2558415"/>
-            <wp:effectExtent l="19050" t="0" r="8255" b="0"/>
-            <wp:docPr id="3" name="Image 3"/>
-            <wp:cNvGraphicFramePr>
-              <a:graphicFrameLocks xmlns:a="http://schemas.openxmlformats.org/drawingml/2006/main" noChangeAspect="1"/>
-            </wp:cNvGraphicFramePr>
-            <a:graphic xmlns:a="http://schemas.openxmlformats.org/drawingml/2006/main">
-              <a:graphicData uri="http://schemas.openxmlformats.org/drawingml/2006/picture">
-                <pic:pic xmlns:pic="http://schemas.openxmlformats.org/drawingml/2006/picture">
-                  <pic:nvPicPr>
-                    <pic:cNvPr id="0" name="Picture 3"/>
-                    <pic:cNvPicPr>
-                      <a:picLocks noChangeAspect="1" noChangeArrowheads="1"/>
-                    </pic:cNvPicPr>
-                  </pic:nvPicPr>
-                  <pic:blipFill>
-                    <a:blip r:embed="rId8" cstate="print"/>
-                    <a:srcRect/>
-                    <a:stretch>
-                      <a:fillRect/>
-                    </a:stretch>
-                  </pic:blipFill>
-                  <pic:spPr bwMode="auto">
-                    <a:xfrm>
-                      <a:off x="0" y="0"/>
-                      <a:ext cx="3134995" cy="2558415"/>
-                    </a:xfrm>
-                    <a:prstGeom prst="rect">
-                      <a:avLst/>
-                    </a:prstGeom>
-                    <a:noFill/>
-                    <a:ln w="9525">
-                      <a:noFill/>
-                      <a:miter lim="800000"/>
-                      <a:headEnd/>
-                      <a:tailEnd/>
-                    </a:ln>
-                  </pic:spPr>
-                </pic:pic>
-              </a:graphicData>
-            </a:graphic>
-          </wp:inline>
-        </w:drawing>
+        <w:pict>
+          <v:shape id="_x0000_i1026" type="#_x0000_t75" style="width:452.05pt;height:321.2pt">
+            <v:imagedata r:id="rId8" o:title="Maquette_P_OO"/>
+          </v:shape>
+        </w:pict>
       </w:r>
     </w:p>
     <w:p>
@@ -185,7 +145,7 @@
         </w:rPr>
         <w:fldChar w:fldCharType="separate"/>
       </w:r>
-      <w:hyperlink w:anchor="_Toc308526316" w:history="1">
+      <w:hyperlink w:anchor="_Toc94509098" w:history="1">
         <w:r>
           <w:rPr>
             <w:rStyle w:val="Lienhypertexte"/>
@@ -231,7 +191,7 @@
             <w:noProof/>
             <w:webHidden/>
           </w:rPr>
-          <w:instrText xml:space="preserve"> PAGEREF _Toc308526316 \h </w:instrText>
+          <w:instrText xml:space="preserve"> PAGEREF _Toc94509098 \h </w:instrText>
         </w:r>
         <w:r>
           <w:rPr>
@@ -251,7 +211,7 @@
             <w:noProof/>
             <w:webHidden/>
           </w:rPr>
-          <w:t>2</w:t>
+          <w:t>3</w:t>
         </w:r>
         <w:r>
           <w:rPr>
@@ -277,7 +237,7 @@
           <w:szCs w:val="22"/>
         </w:rPr>
       </w:pPr>
-      <w:hyperlink w:anchor="_Toc308526317" w:history="1">
+      <w:hyperlink w:anchor="_Toc94509099" w:history="1">
         <w:r>
           <w:rPr>
             <w:rStyle w:val="Lienhypertexte"/>
@@ -321,7 +281,7 @@
             <w:noProof/>
             <w:webHidden/>
           </w:rPr>
-          <w:instrText xml:space="preserve"> PAGEREF _Toc308526317 \h </w:instrText>
+          <w:instrText xml:space="preserve"> PAGEREF _Toc94509099 \h </w:instrText>
         </w:r>
         <w:r>
           <w:rPr>
@@ -341,7 +301,7 @@
             <w:noProof/>
             <w:webHidden/>
           </w:rPr>
-          <w:t>2</w:t>
+          <w:t>3</w:t>
         </w:r>
         <w:r>
           <w:rPr>
@@ -367,7 +327,7 @@
           <w:szCs w:val="22"/>
         </w:rPr>
       </w:pPr>
-      <w:hyperlink w:anchor="_Toc308526318" w:history="1">
+      <w:hyperlink w:anchor="_Toc94509100" w:history="1">
         <w:r>
           <w:rPr>
             <w:rStyle w:val="Lienhypertexte"/>
@@ -411,7 +371,7 @@
             <w:noProof/>
             <w:webHidden/>
           </w:rPr>
-          <w:instrText xml:space="preserve"> PAGEREF _Toc308526318 \h </w:instrText>
+          <w:instrText xml:space="preserve"> PAGEREF _Toc94509100 \h </w:instrText>
         </w:r>
         <w:r>
           <w:rPr>
@@ -431,7 +391,7 @@
             <w:noProof/>
             <w:webHidden/>
           </w:rPr>
-          <w:t>2</w:t>
+          <w:t>3</w:t>
         </w:r>
         <w:r>
           <w:rPr>
@@ -457,7 +417,7 @@
           <w:szCs w:val="22"/>
         </w:rPr>
       </w:pPr>
-      <w:hyperlink w:anchor="_Toc308526319" w:history="1">
+      <w:hyperlink w:anchor="_Toc94509101" w:history="1">
         <w:r>
           <w:rPr>
             <w:rStyle w:val="Lienhypertexte"/>
@@ -480,7 +440,7 @@
             <w:rStyle w:val="Lienhypertexte"/>
             <w:noProof/>
           </w:rPr>
-          <w:t>Matériel et logiciels à disposition</w:t>
+          <w:t>Prérequis</w:t>
         </w:r>
         <w:r>
           <w:rPr>
@@ -501,7 +461,7 @@
             <w:noProof/>
             <w:webHidden/>
           </w:rPr>
-          <w:instrText xml:space="preserve"> PAGEREF _Toc308526319 \h </w:instrText>
+          <w:instrText xml:space="preserve"> PAGEREF _Toc94509101 \h </w:instrText>
         </w:r>
         <w:r>
           <w:rPr>
@@ -521,7 +481,7 @@
             <w:noProof/>
             <w:webHidden/>
           </w:rPr>
-          <w:t>2</w:t>
+          <w:t>3</w:t>
         </w:r>
         <w:r>
           <w:rPr>
@@ -547,7 +507,7 @@
           <w:szCs w:val="22"/>
         </w:rPr>
       </w:pPr>
-      <w:hyperlink w:anchor="_Toc308526320" w:history="1">
+      <w:hyperlink w:anchor="_Toc94509102" w:history="1">
         <w:r>
           <w:rPr>
             <w:rStyle w:val="Lienhypertexte"/>
@@ -570,7 +530,7 @@
             <w:rStyle w:val="Lienhypertexte"/>
             <w:noProof/>
           </w:rPr>
-          <w:t>Prérequis</w:t>
+          <w:t>Cahier des charges</w:t>
         </w:r>
         <w:r>
           <w:rPr>
@@ -591,7 +551,7 @@
             <w:noProof/>
             <w:webHidden/>
           </w:rPr>
-          <w:instrText xml:space="preserve"> PAGEREF _Toc308526320 \h </w:instrText>
+          <w:instrText xml:space="preserve"> PAGEREF _Toc94509102 \h </w:instrText>
         </w:r>
         <w:r>
           <w:rPr>
@@ -611,97 +571,7 @@
             <w:noProof/>
             <w:webHidden/>
           </w:rPr>
-          <w:t>2</w:t>
-        </w:r>
-        <w:r>
-          <w:rPr>
-            <w:noProof/>
-            <w:webHidden/>
-          </w:rPr>
-          <w:fldChar w:fldCharType="end"/>
-        </w:r>
-      </w:hyperlink>
-    </w:p>
-    <w:p>
-      <w:pPr>
-        <w:pStyle w:val="TM2"/>
-        <w:tabs>
-          <w:tab w:val="left" w:pos="800"/>
-          <w:tab w:val="right" w:leader="dot" w:pos="9060"/>
-        </w:tabs>
-        <w:rPr>
-          <w:rFonts w:eastAsiaTheme="minorEastAsia" w:cstheme="minorBidi"/>
-          <w:smallCaps w:val="0"/>
-          <w:noProof/>
-          <w:sz w:val="22"/>
-          <w:szCs w:val="22"/>
-        </w:rPr>
-      </w:pPr>
-      <w:hyperlink w:anchor="_Toc308526321" w:history="1">
-        <w:r>
-          <w:rPr>
-            <w:rStyle w:val="Lienhypertexte"/>
-            <w:noProof/>
-          </w:rPr>
-          <w:t>1.5</w:t>
-        </w:r>
-        <w:r>
-          <w:rPr>
-            <w:rFonts w:eastAsiaTheme="minorEastAsia" w:cstheme="minorBidi"/>
-            <w:smallCaps w:val="0"/>
-            <w:noProof/>
-            <w:sz w:val="22"/>
-            <w:szCs w:val="22"/>
-          </w:rPr>
-          <w:tab/>
-        </w:r>
-        <w:r>
-          <w:rPr>
-            <w:rStyle w:val="Lienhypertexte"/>
-            <w:noProof/>
-          </w:rPr>
-          <w:t>Cahier des charges</w:t>
-        </w:r>
-        <w:r>
-          <w:rPr>
-            <w:noProof/>
-            <w:webHidden/>
-          </w:rPr>
-          <w:tab/>
-        </w:r>
-        <w:r>
-          <w:rPr>
-            <w:noProof/>
-            <w:webHidden/>
-          </w:rPr>
-          <w:fldChar w:fldCharType="begin"/>
-        </w:r>
-        <w:r>
-          <w:rPr>
-            <w:noProof/>
-            <w:webHidden/>
-          </w:rPr>
-          <w:instrText xml:space="preserve"> PAGEREF _Toc308526321 \h </w:instrText>
-        </w:r>
-        <w:r>
-          <w:rPr>
-            <w:noProof/>
-            <w:webHidden/>
-          </w:rPr>
-        </w:r>
-        <w:r>
-          <w:rPr>
-            <w:noProof/>
-            <w:webHidden/>
-          </w:rPr>
-          <w:fldChar w:fldCharType="separate"/>
-        </w:r>
-        <w:r>
-          <w:rPr>
-            <w:noProof/>
-            <w:webHidden/>
-          </w:rPr>
-          <w:t>2</w:t>
+          <w:t>3</w:t>
         </w:r>
         <w:r>
           <w:rPr>
@@ -728,13 +598,13 @@
           <w:szCs w:val="22"/>
         </w:rPr>
       </w:pPr>
-      <w:hyperlink w:anchor="_Toc308526322" w:history="1">
+      <w:hyperlink w:anchor="_Toc94509103" w:history="1">
         <w:r>
           <w:rPr>
             <w:rStyle w:val="Lienhypertexte"/>
             <w:noProof/>
           </w:rPr>
-          <w:t>1.5.1</w:t>
+          <w:t>1.4.1</w:t>
         </w:r>
         <w:r>
           <w:rPr>
@@ -773,7 +643,7 @@
             <w:noProof/>
             <w:webHidden/>
           </w:rPr>
-          <w:instrText xml:space="preserve"> PAGEREF _Toc308526322 \h </w:instrText>
+          <w:instrText xml:space="preserve"> PAGEREF _Toc94509103 \h </w:instrText>
         </w:r>
         <w:r>
           <w:rPr>
@@ -793,7 +663,7 @@
             <w:noProof/>
             <w:webHidden/>
           </w:rPr>
-          <w:t>2</w:t>
+          <w:t>3</w:t>
         </w:r>
         <w:r>
           <w:rPr>
@@ -820,13 +690,13 @@
           <w:szCs w:val="22"/>
         </w:rPr>
       </w:pPr>
-      <w:hyperlink w:anchor="_Toc308526323" w:history="1">
+      <w:hyperlink w:anchor="_Toc94509104" w:history="1">
         <w:r>
           <w:rPr>
             <w:rStyle w:val="Lienhypertexte"/>
             <w:noProof/>
           </w:rPr>
-          <w:t>1.5.2</w:t>
+          <w:t>1.4.2</w:t>
         </w:r>
         <w:r>
           <w:rPr>
@@ -865,7 +735,7 @@
             <w:noProof/>
             <w:webHidden/>
           </w:rPr>
-          <w:instrText xml:space="preserve"> PAGEREF _Toc308526323 \h </w:instrText>
+          <w:instrText xml:space="preserve"> PAGEREF _Toc94509104 \h </w:instrText>
         </w:r>
         <w:r>
           <w:rPr>
@@ -885,7 +755,7 @@
             <w:noProof/>
             <w:webHidden/>
           </w:rPr>
-          <w:t>2</w:t>
+          <w:t>3</w:t>
         </w:r>
         <w:r>
           <w:rPr>
@@ -912,13 +782,13 @@
           <w:szCs w:val="22"/>
         </w:rPr>
       </w:pPr>
-      <w:hyperlink w:anchor="_Toc308526324" w:history="1">
+      <w:hyperlink w:anchor="_Toc94509105" w:history="1">
         <w:r>
           <w:rPr>
             <w:rStyle w:val="Lienhypertexte"/>
             <w:noProof/>
           </w:rPr>
-          <w:t>1.5.3</w:t>
+          <w:t>1.4.3</w:t>
         </w:r>
         <w:r>
           <w:rPr>
@@ -957,7 +827,7 @@
             <w:noProof/>
             <w:webHidden/>
           </w:rPr>
-          <w:instrText xml:space="preserve"> PAGEREF _Toc308526324 \h </w:instrText>
+          <w:instrText xml:space="preserve"> PAGEREF _Toc94509105 \h </w:instrText>
         </w:r>
         <w:r>
           <w:rPr>
@@ -977,7 +847,7 @@
             <w:noProof/>
             <w:webHidden/>
           </w:rPr>
-          <w:t>2</w:t>
+          <w:t>3</w:t>
         </w:r>
         <w:r>
           <w:rPr>
@@ -1004,13 +874,13 @@
           <w:szCs w:val="22"/>
         </w:rPr>
       </w:pPr>
-      <w:hyperlink w:anchor="_Toc308526325" w:history="1">
+      <w:hyperlink w:anchor="_Toc94509106" w:history="1">
         <w:r>
           <w:rPr>
             <w:rStyle w:val="Lienhypertexte"/>
             <w:noProof/>
           </w:rPr>
-          <w:t>1.5.4</w:t>
+          <w:t>1.4.4</w:t>
         </w:r>
         <w:r>
           <w:rPr>
@@ -1028,7 +898,7 @@
             <w:rStyle w:val="Lienhypertexte"/>
             <w:noProof/>
           </w:rPr>
-          <w:t>Contraintes</w:t>
+          <w:t>Travail à réaliser par l'apprenti</w:t>
         </w:r>
         <w:r>
           <w:rPr>
@@ -1049,7 +919,7 @@
             <w:noProof/>
             <w:webHidden/>
           </w:rPr>
-          <w:instrText xml:space="preserve"> PAGEREF _Toc308526325 \h </w:instrText>
+          <w:instrText xml:space="preserve"> PAGEREF _Toc94509106 \h </w:instrText>
         </w:r>
         <w:r>
           <w:rPr>
@@ -1069,7 +939,7 @@
             <w:noProof/>
             <w:webHidden/>
           </w:rPr>
-          <w:t>2</w:t>
+          <w:t>4</w:t>
         </w:r>
         <w:r>
           <w:rPr>
@@ -1096,13 +966,13 @@
           <w:szCs w:val="22"/>
         </w:rPr>
       </w:pPr>
-      <w:hyperlink w:anchor="_Toc308526326" w:history="1">
+      <w:hyperlink w:anchor="_Toc94509107" w:history="1">
         <w:r>
           <w:rPr>
             <w:rStyle w:val="Lienhypertexte"/>
             <w:noProof/>
           </w:rPr>
-          <w:t>1.5.5</w:t>
+          <w:t>1.4.5</w:t>
         </w:r>
         <w:r>
           <w:rPr>
@@ -1120,7 +990,7 @@
             <w:rStyle w:val="Lienhypertexte"/>
             <w:noProof/>
           </w:rPr>
-          <w:t>Travail à réaliser par l'apprenti</w:t>
+          <w:t>Méthodes de validation des solutions</w:t>
         </w:r>
         <w:r>
           <w:rPr>
@@ -1141,7 +1011,7 @@
             <w:noProof/>
             <w:webHidden/>
           </w:rPr>
-          <w:instrText xml:space="preserve"> PAGEREF _Toc308526326 \h </w:instrText>
+          <w:instrText xml:space="preserve"> PAGEREF _Toc94509107 \h </w:instrText>
         </w:r>
         <w:r>
           <w:rPr>
@@ -1161,371 +1031,7 @@
             <w:noProof/>
             <w:webHidden/>
           </w:rPr>
-          <w:t>2</w:t>
-        </w:r>
-        <w:r>
-          <w:rPr>
-            <w:noProof/>
-            <w:webHidden/>
-          </w:rPr>
-          <w:fldChar w:fldCharType="end"/>
-        </w:r>
-      </w:hyperlink>
-    </w:p>
-    <w:p>
-      <w:pPr>
-        <w:pStyle w:val="TM3"/>
-        <w:tabs>
-          <w:tab w:val="left" w:pos="1200"/>
-          <w:tab w:val="right" w:leader="dot" w:pos="9060"/>
-        </w:tabs>
-        <w:rPr>
-          <w:rFonts w:eastAsiaTheme="minorEastAsia" w:cstheme="minorBidi"/>
-          <w:i w:val="0"/>
-          <w:iCs w:val="0"/>
-          <w:noProof/>
-          <w:sz w:val="22"/>
-          <w:szCs w:val="22"/>
-        </w:rPr>
-      </w:pPr>
-      <w:hyperlink w:anchor="_Toc308526327" w:history="1">
-        <w:r>
-          <w:rPr>
-            <w:rStyle w:val="Lienhypertexte"/>
-            <w:noProof/>
-          </w:rPr>
-          <w:t>1.5.6</w:t>
-        </w:r>
-        <w:r>
-          <w:rPr>
-            <w:rFonts w:eastAsiaTheme="minorEastAsia" w:cstheme="minorBidi"/>
-            <w:i w:val="0"/>
-            <w:iCs w:val="0"/>
-            <w:noProof/>
-            <w:sz w:val="22"/>
-            <w:szCs w:val="22"/>
-          </w:rPr>
-          <w:tab/>
-        </w:r>
-        <w:r>
-          <w:rPr>
-            <w:rStyle w:val="Lienhypertexte"/>
-            <w:noProof/>
-          </w:rPr>
-          <w:t>Si le temps le permet …</w:t>
-        </w:r>
-        <w:r>
-          <w:rPr>
-            <w:noProof/>
-            <w:webHidden/>
-          </w:rPr>
-          <w:tab/>
-        </w:r>
-        <w:r>
-          <w:rPr>
-            <w:noProof/>
-            <w:webHidden/>
-          </w:rPr>
-          <w:fldChar w:fldCharType="begin"/>
-        </w:r>
-        <w:r>
-          <w:rPr>
-            <w:noProof/>
-            <w:webHidden/>
-          </w:rPr>
-          <w:instrText xml:space="preserve"> PAGEREF _Toc308526327 \h </w:instrText>
-        </w:r>
-        <w:r>
-          <w:rPr>
-            <w:noProof/>
-            <w:webHidden/>
-          </w:rPr>
-        </w:r>
-        <w:r>
-          <w:rPr>
-            <w:noProof/>
-            <w:webHidden/>
-          </w:rPr>
-          <w:fldChar w:fldCharType="separate"/>
-        </w:r>
-        <w:r>
-          <w:rPr>
-            <w:noProof/>
-            <w:webHidden/>
-          </w:rPr>
-          <w:t>2</w:t>
-        </w:r>
-        <w:r>
-          <w:rPr>
-            <w:noProof/>
-            <w:webHidden/>
-          </w:rPr>
-          <w:fldChar w:fldCharType="end"/>
-        </w:r>
-      </w:hyperlink>
-    </w:p>
-    <w:p>
-      <w:pPr>
-        <w:pStyle w:val="TM3"/>
-        <w:tabs>
-          <w:tab w:val="left" w:pos="1200"/>
-          <w:tab w:val="right" w:leader="dot" w:pos="9060"/>
-        </w:tabs>
-        <w:rPr>
-          <w:rFonts w:eastAsiaTheme="minorEastAsia" w:cstheme="minorBidi"/>
-          <w:i w:val="0"/>
-          <w:iCs w:val="0"/>
-          <w:noProof/>
-          <w:sz w:val="22"/>
-          <w:szCs w:val="22"/>
-        </w:rPr>
-      </w:pPr>
-      <w:hyperlink w:anchor="_Toc308526328" w:history="1">
-        <w:r>
-          <w:rPr>
-            <w:rStyle w:val="Lienhypertexte"/>
-            <w:noProof/>
-          </w:rPr>
-          <w:t>1.5.7</w:t>
-        </w:r>
-        <w:r>
-          <w:rPr>
-            <w:rFonts w:eastAsiaTheme="minorEastAsia" w:cstheme="minorBidi"/>
-            <w:i w:val="0"/>
-            <w:iCs w:val="0"/>
-            <w:noProof/>
-            <w:sz w:val="22"/>
-            <w:szCs w:val="22"/>
-          </w:rPr>
-          <w:tab/>
-        </w:r>
-        <w:r>
-          <w:rPr>
-            <w:rStyle w:val="Lienhypertexte"/>
-            <w:noProof/>
-          </w:rPr>
-          <w:t>Méthodes de validation des solutions</w:t>
-        </w:r>
-        <w:r>
-          <w:rPr>
-            <w:noProof/>
-            <w:webHidden/>
-          </w:rPr>
-          <w:tab/>
-        </w:r>
-        <w:r>
-          <w:rPr>
-            <w:noProof/>
-            <w:webHidden/>
-          </w:rPr>
-          <w:fldChar w:fldCharType="begin"/>
-        </w:r>
-        <w:r>
-          <w:rPr>
-            <w:noProof/>
-            <w:webHidden/>
-          </w:rPr>
-          <w:instrText xml:space="preserve"> PAGEREF _Toc308526328 \h </w:instrText>
-        </w:r>
-        <w:r>
-          <w:rPr>
-            <w:noProof/>
-            <w:webHidden/>
-          </w:rPr>
-        </w:r>
-        <w:r>
-          <w:rPr>
-            <w:noProof/>
-            <w:webHidden/>
-          </w:rPr>
-          <w:fldChar w:fldCharType="separate"/>
-        </w:r>
-        <w:r>
-          <w:rPr>
-            <w:noProof/>
-            <w:webHidden/>
-          </w:rPr>
-          <w:t>2</w:t>
-        </w:r>
-        <w:r>
-          <w:rPr>
-            <w:noProof/>
-            <w:webHidden/>
-          </w:rPr>
-          <w:fldChar w:fldCharType="end"/>
-        </w:r>
-      </w:hyperlink>
-    </w:p>
-    <w:p>
-      <w:pPr>
-        <w:pStyle w:val="TM2"/>
-        <w:tabs>
-          <w:tab w:val="left" w:pos="800"/>
-          <w:tab w:val="right" w:leader="dot" w:pos="9060"/>
-        </w:tabs>
-        <w:rPr>
-          <w:rFonts w:eastAsiaTheme="minorEastAsia" w:cstheme="minorBidi"/>
-          <w:smallCaps w:val="0"/>
-          <w:noProof/>
-          <w:sz w:val="22"/>
-          <w:szCs w:val="22"/>
-        </w:rPr>
-      </w:pPr>
-      <w:hyperlink w:anchor="_Toc308526329" w:history="1">
-        <w:r>
-          <w:rPr>
-            <w:rStyle w:val="Lienhypertexte"/>
-            <w:noProof/>
-          </w:rPr>
-          <w:t>1.6</w:t>
-        </w:r>
-        <w:r>
-          <w:rPr>
-            <w:rFonts w:eastAsiaTheme="minorEastAsia" w:cstheme="minorBidi"/>
-            <w:smallCaps w:val="0"/>
-            <w:noProof/>
-            <w:sz w:val="22"/>
-            <w:szCs w:val="22"/>
-          </w:rPr>
-          <w:tab/>
-        </w:r>
-        <w:r>
-          <w:rPr>
-            <w:rStyle w:val="Lienhypertexte"/>
-            <w:noProof/>
-          </w:rPr>
-          <w:t>Les points suivants seront évalués</w:t>
-        </w:r>
-        <w:r>
-          <w:rPr>
-            <w:noProof/>
-            <w:webHidden/>
-          </w:rPr>
-          <w:tab/>
-        </w:r>
-        <w:r>
-          <w:rPr>
-            <w:noProof/>
-            <w:webHidden/>
-          </w:rPr>
-          <w:fldChar w:fldCharType="begin"/>
-        </w:r>
-        <w:r>
-          <w:rPr>
-            <w:noProof/>
-            <w:webHidden/>
-          </w:rPr>
-          <w:instrText xml:space="preserve"> PAGEREF _Toc308526329 \h </w:instrText>
-        </w:r>
-        <w:r>
-          <w:rPr>
-            <w:noProof/>
-            <w:webHidden/>
-          </w:rPr>
-        </w:r>
-        <w:r>
-          <w:rPr>
-            <w:noProof/>
-            <w:webHidden/>
-          </w:rPr>
-          <w:fldChar w:fldCharType="separate"/>
-        </w:r>
-        <w:r>
-          <w:rPr>
-            <w:noProof/>
-            <w:webHidden/>
-          </w:rPr>
-          <w:t>2</w:t>
-        </w:r>
-        <w:r>
-          <w:rPr>
-            <w:noProof/>
-            <w:webHidden/>
-          </w:rPr>
-          <w:fldChar w:fldCharType="end"/>
-        </w:r>
-      </w:hyperlink>
-    </w:p>
-    <w:p>
-      <w:pPr>
-        <w:pStyle w:val="TM2"/>
-        <w:tabs>
-          <w:tab w:val="left" w:pos="800"/>
-          <w:tab w:val="right" w:leader="dot" w:pos="9060"/>
-        </w:tabs>
-        <w:rPr>
-          <w:rFonts w:eastAsiaTheme="minorEastAsia" w:cstheme="minorBidi"/>
-          <w:smallCaps w:val="0"/>
-          <w:noProof/>
-          <w:sz w:val="22"/>
-          <w:szCs w:val="22"/>
-        </w:rPr>
-      </w:pPr>
-      <w:hyperlink w:anchor="_Toc308526330" w:history="1">
-        <w:r>
-          <w:rPr>
-            <w:rStyle w:val="Lienhypertexte"/>
-            <w:noProof/>
-          </w:rPr>
-          <w:t>1.7</w:t>
-        </w:r>
-        <w:r>
-          <w:rPr>
-            <w:rFonts w:eastAsiaTheme="minorEastAsia" w:cstheme="minorBidi"/>
-            <w:smallCaps w:val="0"/>
-            <w:noProof/>
-            <w:sz w:val="22"/>
-            <w:szCs w:val="22"/>
-          </w:rPr>
-          <w:tab/>
-        </w:r>
-        <w:r>
-          <w:rPr>
-            <w:rStyle w:val="Lienhypertexte"/>
-            <w:noProof/>
-          </w:rPr>
-          <w:t>Validation et conditions de réussite</w:t>
-        </w:r>
-        <w:r>
-          <w:rPr>
-            <w:noProof/>
-            <w:webHidden/>
-          </w:rPr>
-          <w:tab/>
-        </w:r>
-        <w:r>
-          <w:rPr>
-            <w:noProof/>
-            <w:webHidden/>
-          </w:rPr>
-          <w:fldChar w:fldCharType="begin"/>
-        </w:r>
-        <w:r>
-          <w:rPr>
-            <w:noProof/>
-            <w:webHidden/>
-          </w:rPr>
-          <w:instrText xml:space="preserve"> PAGEREF _Toc308526330 \h </w:instrText>
-        </w:r>
-        <w:r>
-          <w:rPr>
-            <w:noProof/>
-            <w:webHidden/>
-          </w:rPr>
-        </w:r>
-        <w:r>
-          <w:rPr>
-            <w:noProof/>
-            <w:webHidden/>
-          </w:rPr>
-          <w:fldChar w:fldCharType="separate"/>
-        </w:r>
-        <w:r>
-          <w:rPr>
-            <w:noProof/>
-            <w:webHidden/>
-          </w:rPr>
-          <w:t>2</w:t>
+          <w:t>5</w:t>
         </w:r>
         <w:r>
           <w:rPr>
@@ -1553,7 +1059,7 @@
           <w:szCs w:val="22"/>
         </w:rPr>
       </w:pPr>
-      <w:hyperlink w:anchor="_Toc308526331" w:history="1">
+      <w:hyperlink w:anchor="_Toc94509108" w:history="1">
         <w:r>
           <w:rPr>
             <w:rStyle w:val="Lienhypertexte"/>
@@ -1599,7 +1105,7 @@
             <w:noProof/>
             <w:webHidden/>
           </w:rPr>
-          <w:instrText xml:space="preserve"> PAGEREF _Toc308526331 \h </w:instrText>
+          <w:instrText xml:space="preserve"> PAGEREF _Toc94509108 \h </w:instrText>
         </w:r>
         <w:r>
           <w:rPr>
@@ -1619,7 +1125,7 @@
             <w:noProof/>
             <w:webHidden/>
           </w:rPr>
-          <w:t>2</w:t>
+          <w:t>5</w:t>
         </w:r>
         <w:r>
           <w:rPr>
@@ -1647,7 +1153,7 @@
           <w:szCs w:val="22"/>
         </w:rPr>
       </w:pPr>
-      <w:hyperlink w:anchor="_Toc308526332" w:history="1">
+      <w:hyperlink w:anchor="_Toc94509109" w:history="1">
         <w:r>
           <w:rPr>
             <w:rStyle w:val="Lienhypertexte"/>
@@ -1693,7 +1199,7 @@
             <w:noProof/>
             <w:webHidden/>
           </w:rPr>
-          <w:instrText xml:space="preserve"> PAGEREF _Toc308526332 \h </w:instrText>
+          <w:instrText xml:space="preserve"> PAGEREF _Toc94509109 \h </w:instrText>
         </w:r>
         <w:r>
           <w:rPr>
@@ -1713,7 +1219,7 @@
             <w:noProof/>
             <w:webHidden/>
           </w:rPr>
-          <w:t>2</w:t>
+          <w:t>5</w:t>
         </w:r>
         <w:r>
           <w:rPr>
@@ -1739,7 +1245,7 @@
           <w:szCs w:val="22"/>
         </w:rPr>
       </w:pPr>
-      <w:hyperlink w:anchor="_Toc308526333" w:history="1">
+      <w:hyperlink w:anchor="_Toc94509110" w:history="1">
         <w:r>
           <w:rPr>
             <w:rStyle w:val="Lienhypertexte"/>
@@ -1783,7 +1289,7 @@
             <w:noProof/>
             <w:webHidden/>
           </w:rPr>
-          <w:instrText xml:space="preserve"> PAGEREF _Toc308526333 \h </w:instrText>
+          <w:instrText xml:space="preserve"> PAGEREF _Toc94509110 \h </w:instrText>
         </w:r>
         <w:r>
           <w:rPr>
@@ -1803,7 +1309,7 @@
             <w:noProof/>
             <w:webHidden/>
           </w:rPr>
-          <w:t>2</w:t>
+          <w:t>5</w:t>
         </w:r>
         <w:r>
           <w:rPr>
@@ -1829,7 +1335,7 @@
           <w:szCs w:val="22"/>
         </w:rPr>
       </w:pPr>
-      <w:hyperlink w:anchor="_Toc308526334" w:history="1">
+      <w:hyperlink w:anchor="_Toc94509111" w:history="1">
         <w:r>
           <w:rPr>
             <w:rStyle w:val="Lienhypertexte"/>
@@ -1873,7 +1379,7 @@
             <w:noProof/>
             <w:webHidden/>
           </w:rPr>
-          <w:instrText xml:space="preserve"> PAGEREF _Toc308526334 \h </w:instrText>
+          <w:instrText xml:space="preserve"> PAGEREF _Toc94509111 \h </w:instrText>
         </w:r>
         <w:r>
           <w:rPr>
@@ -1893,7 +1399,7 @@
             <w:noProof/>
             <w:webHidden/>
           </w:rPr>
-          <w:t>2</w:t>
+          <w:t>5</w:t>
         </w:r>
         <w:r>
           <w:rPr>
@@ -1919,7 +1425,7 @@
           <w:szCs w:val="22"/>
         </w:rPr>
       </w:pPr>
-      <w:hyperlink w:anchor="_Toc308526335" w:history="1">
+      <w:hyperlink w:anchor="_Toc94509112" w:history="1">
         <w:r>
           <w:rPr>
             <w:rStyle w:val="Lienhypertexte"/>
@@ -1963,7 +1469,7 @@
             <w:noProof/>
             <w:webHidden/>
           </w:rPr>
-          <w:instrText xml:space="preserve"> PAGEREF _Toc308526335 \h </w:instrText>
+          <w:instrText xml:space="preserve"> PAGEREF _Toc94509112 \h </w:instrText>
         </w:r>
         <w:r>
           <w:rPr>
@@ -1983,7 +1489,7 @@
             <w:noProof/>
             <w:webHidden/>
           </w:rPr>
-          <w:t>2</w:t>
+          <w:t>5</w:t>
         </w:r>
         <w:r>
           <w:rPr>
@@ -2009,7 +1515,7 @@
           <w:szCs w:val="22"/>
         </w:rPr>
       </w:pPr>
-      <w:hyperlink w:anchor="_Toc308526336" w:history="1">
+      <w:hyperlink w:anchor="_Toc94509113" w:history="1">
         <w:r>
           <w:rPr>
             <w:rStyle w:val="Lienhypertexte"/>
@@ -2053,7 +1559,7 @@
             <w:noProof/>
             <w:webHidden/>
           </w:rPr>
-          <w:instrText xml:space="preserve"> PAGEREF _Toc308526336 \h </w:instrText>
+          <w:instrText xml:space="preserve"> PAGEREF _Toc94509113 \h </w:instrText>
         </w:r>
         <w:r>
           <w:rPr>
@@ -2073,7 +1579,7 @@
             <w:noProof/>
             <w:webHidden/>
           </w:rPr>
-          <w:t>2</w:t>
+          <w:t>5</w:t>
         </w:r>
         <w:r>
           <w:rPr>
@@ -2101,7 +1607,7 @@
           <w:szCs w:val="22"/>
         </w:rPr>
       </w:pPr>
-      <w:hyperlink w:anchor="_Toc308526337" w:history="1">
+      <w:hyperlink w:anchor="_Toc94509114" w:history="1">
         <w:r>
           <w:rPr>
             <w:rStyle w:val="Lienhypertexte"/>
@@ -2147,7 +1653,7 @@
             <w:noProof/>
             <w:webHidden/>
           </w:rPr>
-          <w:instrText xml:space="preserve"> PAGEREF _Toc308526337 \h </w:instrText>
+          <w:instrText xml:space="preserve"> PAGEREF _Toc94509114 \h </w:instrText>
         </w:r>
         <w:r>
           <w:rPr>
@@ -2167,7 +1673,7 @@
             <w:noProof/>
             <w:webHidden/>
           </w:rPr>
-          <w:t>2</w:t>
+          <w:t>6</w:t>
         </w:r>
         <w:r>
           <w:rPr>
@@ -2193,7 +1699,7 @@
           <w:szCs w:val="22"/>
         </w:rPr>
       </w:pPr>
-      <w:hyperlink w:anchor="_Toc308526338" w:history="1">
+      <w:hyperlink w:anchor="_Toc94509115" w:history="1">
         <w:r>
           <w:rPr>
             <w:rStyle w:val="Lienhypertexte"/>
@@ -2237,7 +1743,7 @@
             <w:noProof/>
             <w:webHidden/>
           </w:rPr>
-          <w:instrText xml:space="preserve"> PAGEREF _Toc308526338 \h </w:instrText>
+          <w:instrText xml:space="preserve"> PAGEREF _Toc94509115 \h </w:instrText>
         </w:r>
         <w:r>
           <w:rPr>
@@ -2257,7 +1763,7 @@
             <w:noProof/>
             <w:webHidden/>
           </w:rPr>
-          <w:t>2</w:t>
+          <w:t>6</w:t>
         </w:r>
         <w:r>
           <w:rPr>
@@ -2283,7 +1789,7 @@
           <w:szCs w:val="22"/>
         </w:rPr>
       </w:pPr>
-      <w:hyperlink w:anchor="_Toc308526339" w:history="1">
+      <w:hyperlink w:anchor="_Toc94509116" w:history="1">
         <w:r>
           <w:rPr>
             <w:rStyle w:val="Lienhypertexte"/>
@@ -2327,7 +1833,7 @@
             <w:noProof/>
             <w:webHidden/>
           </w:rPr>
-          <w:instrText xml:space="preserve"> PAGEREF _Toc308526339 \h </w:instrText>
+          <w:instrText xml:space="preserve"> PAGEREF _Toc94509116 \h </w:instrText>
         </w:r>
         <w:r>
           <w:rPr>
@@ -2347,7 +1853,7 @@
             <w:noProof/>
             <w:webHidden/>
           </w:rPr>
-          <w:t>2</w:t>
+          <w:t>6</w:t>
         </w:r>
         <w:r>
           <w:rPr>
@@ -2375,7 +1881,7 @@
           <w:szCs w:val="22"/>
         </w:rPr>
       </w:pPr>
-      <w:hyperlink w:anchor="_Toc308526340" w:history="1">
+      <w:hyperlink w:anchor="_Toc94509117" w:history="1">
         <w:r>
           <w:rPr>
             <w:rStyle w:val="Lienhypertexte"/>
@@ -2421,7 +1927,7 @@
             <w:noProof/>
             <w:webHidden/>
           </w:rPr>
-          <w:instrText xml:space="preserve"> PAGEREF _Toc308526340 \h </w:instrText>
+          <w:instrText xml:space="preserve"> PAGEREF _Toc94509117 \h </w:instrText>
         </w:r>
         <w:r>
           <w:rPr>
@@ -2441,7 +1947,7 @@
             <w:noProof/>
             <w:webHidden/>
           </w:rPr>
-          <w:t>2</w:t>
+          <w:t>6</w:t>
         </w:r>
         <w:r>
           <w:rPr>
@@ -2467,7 +1973,7 @@
           <w:szCs w:val="22"/>
         </w:rPr>
       </w:pPr>
-      <w:hyperlink w:anchor="_Toc308526341" w:history="1">
+      <w:hyperlink w:anchor="_Toc94509118" w:history="1">
         <w:r>
           <w:rPr>
             <w:rStyle w:val="Lienhypertexte"/>
@@ -2511,7 +2017,7 @@
             <w:noProof/>
             <w:webHidden/>
           </w:rPr>
-          <w:instrText xml:space="preserve"> PAGEREF _Toc308526341 \h </w:instrText>
+          <w:instrText xml:space="preserve"> PAGEREF _Toc94509118 \h </w:instrText>
         </w:r>
         <w:r>
           <w:rPr>
@@ -2531,7 +2037,7 @@
             <w:noProof/>
             <w:webHidden/>
           </w:rPr>
-          <w:t>2</w:t>
+          <w:t>6</w:t>
         </w:r>
         <w:r>
           <w:rPr>
@@ -2559,7 +2065,7 @@
           <w:szCs w:val="22"/>
         </w:rPr>
       </w:pPr>
-      <w:hyperlink w:anchor="_Toc308526342" w:history="1">
+      <w:hyperlink w:anchor="_Toc94509119" w:history="1">
         <w:r>
           <w:rPr>
             <w:rStyle w:val="Lienhypertexte"/>
@@ -2605,7 +2111,7 @@
             <w:noProof/>
             <w:webHidden/>
           </w:rPr>
-          <w:instrText xml:space="preserve"> PAGEREF _Toc308526342 \h </w:instrText>
+          <w:instrText xml:space="preserve"> PAGEREF _Toc94509119 \h </w:instrText>
         </w:r>
         <w:r>
           <w:rPr>
@@ -2625,7 +2131,7 @@
             <w:noProof/>
             <w:webHidden/>
           </w:rPr>
-          <w:t>2</w:t>
+          <w:t>6</w:t>
         </w:r>
         <w:r>
           <w:rPr>
@@ -2651,7 +2157,7 @@
           <w:szCs w:val="22"/>
         </w:rPr>
       </w:pPr>
-      <w:hyperlink w:anchor="_Toc308526343" w:history="1">
+      <w:hyperlink w:anchor="_Toc94509120" w:history="1">
         <w:r>
           <w:rPr>
             <w:rStyle w:val="Lienhypertexte"/>
@@ -2695,7 +2201,7 @@
             <w:noProof/>
             <w:webHidden/>
           </w:rPr>
-          <w:instrText xml:space="preserve"> PAGEREF _Toc308526343 \h </w:instrText>
+          <w:instrText xml:space="preserve"> PAGEREF _Toc94509120 \h </w:instrText>
         </w:r>
         <w:r>
           <w:rPr>
@@ -2715,7 +2221,7 @@
             <w:noProof/>
             <w:webHidden/>
           </w:rPr>
-          <w:t>2</w:t>
+          <w:t>6</w:t>
         </w:r>
         <w:r>
           <w:rPr>
@@ -2741,7 +2247,7 @@
           <w:szCs w:val="22"/>
         </w:rPr>
       </w:pPr>
-      <w:hyperlink w:anchor="_Toc308526344" w:history="1">
+      <w:hyperlink w:anchor="_Toc94509121" w:history="1">
         <w:r>
           <w:rPr>
             <w:rStyle w:val="Lienhypertexte"/>
@@ -2785,7 +2291,7 @@
             <w:noProof/>
             <w:webHidden/>
           </w:rPr>
-          <w:instrText xml:space="preserve"> PAGEREF _Toc308526344 \h </w:instrText>
+          <w:instrText xml:space="preserve"> PAGEREF _Toc94509121 \h </w:instrText>
         </w:r>
         <w:r>
           <w:rPr>
@@ -2805,7 +2311,7 @@
             <w:noProof/>
             <w:webHidden/>
           </w:rPr>
-          <w:t>2</w:t>
+          <w:t>6</w:t>
         </w:r>
         <w:r>
           <w:rPr>
@@ -2831,7 +2337,7 @@
           <w:szCs w:val="22"/>
         </w:rPr>
       </w:pPr>
-      <w:hyperlink w:anchor="_Toc308526345" w:history="1">
+      <w:hyperlink w:anchor="_Toc94509122" w:history="1">
         <w:r>
           <w:rPr>
             <w:rStyle w:val="Lienhypertexte"/>
@@ -2875,7 +2381,7 @@
             <w:noProof/>
             <w:webHidden/>
           </w:rPr>
-          <w:instrText xml:space="preserve"> PAGEREF _Toc308526345 \h </w:instrText>
+          <w:instrText xml:space="preserve"> PAGEREF _Toc94509122 \h </w:instrText>
         </w:r>
         <w:r>
           <w:rPr>
@@ -2895,7 +2401,7 @@
             <w:noProof/>
             <w:webHidden/>
           </w:rPr>
-          <w:t>2</w:t>
+          <w:t>6</w:t>
         </w:r>
         <w:r>
           <w:rPr>
@@ -2923,7 +2429,7 @@
           <w:szCs w:val="22"/>
         </w:rPr>
       </w:pPr>
-      <w:hyperlink w:anchor="_Toc308526346" w:history="1">
+      <w:hyperlink w:anchor="_Toc94509123" w:history="1">
         <w:r>
           <w:rPr>
             <w:rStyle w:val="Lienhypertexte"/>
@@ -2969,7 +2475,7 @@
             <w:noProof/>
             <w:webHidden/>
           </w:rPr>
-          <w:instrText xml:space="preserve"> PAGEREF _Toc308526346 \h </w:instrText>
+          <w:instrText xml:space="preserve"> PAGEREF _Toc94509123 \h </w:instrText>
         </w:r>
         <w:r>
           <w:rPr>
@@ -2989,7 +2495,7 @@
             <w:noProof/>
             <w:webHidden/>
           </w:rPr>
-          <w:t>2</w:t>
+          <w:t>6</w:t>
         </w:r>
         <w:r>
           <w:rPr>
@@ -3015,7 +2521,7 @@
           <w:szCs w:val="22"/>
         </w:rPr>
       </w:pPr>
-      <w:hyperlink w:anchor="_Toc308526347" w:history="1">
+      <w:hyperlink w:anchor="_Toc94509124" w:history="1">
         <w:r>
           <w:rPr>
             <w:rStyle w:val="Lienhypertexte"/>
@@ -3059,7 +2565,7 @@
             <w:noProof/>
             <w:webHidden/>
           </w:rPr>
-          <w:instrText xml:space="preserve"> PAGEREF _Toc308526347 \h </w:instrText>
+          <w:instrText xml:space="preserve"> PAGEREF _Toc94509124 \h </w:instrText>
         </w:r>
         <w:r>
           <w:rPr>
@@ -3079,7 +2585,7 @@
             <w:noProof/>
             <w:webHidden/>
           </w:rPr>
-          <w:t>2</w:t>
+          <w:t>6</w:t>
         </w:r>
         <w:r>
           <w:rPr>
@@ -3105,7 +2611,7 @@
           <w:szCs w:val="22"/>
         </w:rPr>
       </w:pPr>
-      <w:hyperlink w:anchor="_Toc308526348" w:history="1">
+      <w:hyperlink w:anchor="_Toc94509125" w:history="1">
         <w:r>
           <w:rPr>
             <w:rStyle w:val="Lienhypertexte"/>
@@ -3128,7 +2634,7 @@
             <w:rStyle w:val="Lienhypertexte"/>
             <w:noProof/>
           </w:rPr>
-          <w:t>Bibliographie</w:t>
+          <w:t>Webographie</w:t>
         </w:r>
         <w:r>
           <w:rPr>
@@ -3149,7 +2655,7 @@
             <w:noProof/>
             <w:webHidden/>
           </w:rPr>
-          <w:instrText xml:space="preserve"> PAGEREF _Toc308526348 \h </w:instrText>
+          <w:instrText xml:space="preserve"> PAGEREF _Toc94509125 \h </w:instrText>
         </w:r>
         <w:r>
           <w:rPr>
@@ -3169,97 +2675,7 @@
             <w:noProof/>
             <w:webHidden/>
           </w:rPr>
-          <w:t>2</w:t>
-        </w:r>
-        <w:r>
-          <w:rPr>
-            <w:noProof/>
-            <w:webHidden/>
-          </w:rPr>
-          <w:fldChar w:fldCharType="end"/>
-        </w:r>
-      </w:hyperlink>
-    </w:p>
-    <w:p>
-      <w:pPr>
-        <w:pStyle w:val="TM2"/>
-        <w:tabs>
-          <w:tab w:val="left" w:pos="800"/>
-          <w:tab w:val="right" w:leader="dot" w:pos="9060"/>
-        </w:tabs>
-        <w:rPr>
-          <w:rFonts w:eastAsiaTheme="minorEastAsia" w:cstheme="minorBidi"/>
-          <w:smallCaps w:val="0"/>
-          <w:noProof/>
-          <w:sz w:val="22"/>
-          <w:szCs w:val="22"/>
-        </w:rPr>
-      </w:pPr>
-      <w:hyperlink w:anchor="_Toc308526349" w:history="1">
-        <w:r>
-          <w:rPr>
-            <w:rStyle w:val="Lienhypertexte"/>
-            <w:noProof/>
-          </w:rPr>
-          <w:t>7.3</w:t>
-        </w:r>
-        <w:r>
-          <w:rPr>
-            <w:rFonts w:eastAsiaTheme="minorEastAsia" w:cstheme="minorBidi"/>
-            <w:smallCaps w:val="0"/>
-            <w:noProof/>
-            <w:sz w:val="22"/>
-            <w:szCs w:val="22"/>
-          </w:rPr>
-          <w:tab/>
-        </w:r>
-        <w:r>
-          <w:rPr>
-            <w:rStyle w:val="Lienhypertexte"/>
-            <w:noProof/>
-          </w:rPr>
-          <w:t>Webographie</w:t>
-        </w:r>
-        <w:r>
-          <w:rPr>
-            <w:noProof/>
-            <w:webHidden/>
-          </w:rPr>
-          <w:tab/>
-        </w:r>
-        <w:r>
-          <w:rPr>
-            <w:noProof/>
-            <w:webHidden/>
-          </w:rPr>
-          <w:fldChar w:fldCharType="begin"/>
-        </w:r>
-        <w:r>
-          <w:rPr>
-            <w:noProof/>
-            <w:webHidden/>
-          </w:rPr>
-          <w:instrText xml:space="preserve"> PAGEREF _Toc308526349 \h </w:instrText>
-        </w:r>
-        <w:r>
-          <w:rPr>
-            <w:noProof/>
-            <w:webHidden/>
-          </w:rPr>
-        </w:r>
-        <w:r>
-          <w:rPr>
-            <w:noProof/>
-            <w:webHidden/>
-          </w:rPr>
-          <w:fldChar w:fldCharType="separate"/>
-        </w:r>
-        <w:r>
-          <w:rPr>
-            <w:noProof/>
-            <w:webHidden/>
-          </w:rPr>
-          <w:t>2</w:t>
+          <w:t>6</w:t>
         </w:r>
         <w:r>
           <w:rPr>
@@ -3287,7 +2703,7 @@
           <w:szCs w:val="22"/>
         </w:rPr>
       </w:pPr>
-      <w:hyperlink w:anchor="_Toc308526350" w:history="1">
+      <w:hyperlink w:anchor="_Toc94509126" w:history="1">
         <w:r>
           <w:rPr>
             <w:rStyle w:val="Lienhypertexte"/>
@@ -3333,7 +2749,7 @@
             <w:noProof/>
             <w:webHidden/>
           </w:rPr>
-          <w:instrText xml:space="preserve"> PAGEREF _Toc308526350 \h </w:instrText>
+          <w:instrText xml:space="preserve"> PAGEREF _Toc94509126 \h </w:instrText>
         </w:r>
         <w:r>
           <w:rPr>
@@ -3353,7 +2769,7 @@
             <w:noProof/>
             <w:webHidden/>
           </w:rPr>
-          <w:t>2</w:t>
+          <w:t>7</w:t>
         </w:r>
         <w:r>
           <w:rPr>
@@ -3386,7 +2802,7 @@
       </w:pPr>
       <w:bookmarkStart w:id="0" w:name="_Toc532179955"/>
       <w:bookmarkStart w:id="1" w:name="_Toc165969637"/>
-      <w:bookmarkStart w:id="2" w:name="_Toc308526316"/>
+      <w:bookmarkStart w:id="2" w:name="_Toc94509098"/>
       <w:r>
         <w:lastRenderedPageBreak/>
         <w:t>Spécifications</w:t>
@@ -3404,7 +2820,7 @@
       <w:pPr>
         <w:pStyle w:val="Titre2"/>
       </w:pPr>
-      <w:bookmarkStart w:id="3" w:name="_Toc308526317"/>
+      <w:bookmarkStart w:id="3" w:name="_Toc94509099"/>
       <w:bookmarkStart w:id="4" w:name="_Toc532179969"/>
       <w:bookmarkStart w:id="5" w:name="_Toc165969639"/>
       <w:r>
@@ -3435,7 +2851,7 @@
       <w:pPr>
         <w:pStyle w:val="Titre2"/>
       </w:pPr>
-      <w:bookmarkStart w:id="6" w:name="_Toc308526318"/>
+      <w:bookmarkStart w:id="6" w:name="_Toc94509100"/>
       <w:r>
         <w:t>Description</w:t>
       </w:r>
@@ -3488,7 +2904,7 @@
       <w:pPr>
         <w:pStyle w:val="Titre2"/>
       </w:pPr>
-      <w:bookmarkStart w:id="7" w:name="_Toc308526320"/>
+      <w:bookmarkStart w:id="7" w:name="_Toc94509101"/>
       <w:r>
         <w:t>P</w:t>
       </w:r>
@@ -3517,7 +2933,7 @@
       <w:pPr>
         <w:pStyle w:val="Titre2"/>
       </w:pPr>
-      <w:bookmarkStart w:id="8" w:name="_Toc308526321"/>
+      <w:bookmarkStart w:id="8" w:name="_Toc94509102"/>
       <w:r>
         <w:t>Cahier des charges</w:t>
       </w:r>
@@ -3527,7 +2943,7 @@
       <w:pPr>
         <w:pStyle w:val="Titre3"/>
       </w:pPr>
-      <w:bookmarkStart w:id="9" w:name="_Toc308526322"/>
+      <w:bookmarkStart w:id="9" w:name="_Toc94509103"/>
       <w:r>
         <w:t>Objectifs et portée du projet (objectifs SMART</w:t>
       </w:r>
@@ -3719,56 +3135,11 @@
       <w:pPr>
         <w:pStyle w:val="Titre3"/>
       </w:pPr>
-      <w:bookmarkStart w:id="10" w:name="_Toc308526323"/>
-      <w:r>
-        <w:t xml:space="preserve">Caractéristiques des utilisateurs et </w:t>
-      </w:r>
-      <w:r>
-        <w:t>impacts</w:t>
+      <w:bookmarkStart w:id="10" w:name="_Toc94509105"/>
+      <w:r>
+        <w:t>Fonctionnalités requises (du point de vue de l’utilisateur)</w:t>
       </w:r>
       <w:bookmarkEnd w:id="10"/>
-    </w:p>
-    <w:p>
-      <w:pPr>
-        <w:pStyle w:val="Retraitcorpsdetexte3"/>
-      </w:pPr>
-    </w:p>
-    <w:p>
-      <w:pPr>
-        <w:pStyle w:val="Informations"/>
-      </w:pPr>
-      <w:r>
-        <w:t>A compléter</w:t>
-      </w:r>
-      <w:r>
-        <w:t xml:space="preserve">… </w:t>
-      </w:r>
-      <w:r>
-        <w:t>Il s’agit d’identifier le(s) profil(s) de(s) utilisateur-</w:t>
-      </w:r>
-      <w:proofErr w:type="spellStart"/>
-      <w:r>
-        <w:t>trice</w:t>
-      </w:r>
-      <w:proofErr w:type="spellEnd"/>
-      <w:r>
-        <w:t>(s) type, et les conséquences que cela va avoir sur la conception (couleurs, ergonomie, utilisation, etc.)</w:t>
-      </w:r>
-    </w:p>
-    <w:p>
-      <w:pPr>
-        <w:pStyle w:val="Retraitcorpsdetexte3"/>
-      </w:pPr>
-    </w:p>
-    <w:p>
-      <w:pPr>
-        <w:pStyle w:val="Titre3"/>
-      </w:pPr>
-      <w:bookmarkStart w:id="11" w:name="_Toc308526324"/>
-      <w:r>
-        <w:t>Fonctionnalités requises (du point de vue de l’utilisateur)</w:t>
-      </w:r>
-      <w:bookmarkEnd w:id="11"/>
     </w:p>
     <w:p>
       <w:pPr>
@@ -3827,7 +3198,6 @@
         </w:numPr>
       </w:pPr>
       <w:r>
-        <w:lastRenderedPageBreak/>
         <w:t>Serveur FTP (</w:t>
       </w:r>
       <w:proofErr w:type="spellStart"/>
@@ -3884,6 +3254,7 @@
         </w:numPr>
       </w:pPr>
       <w:r>
+        <w:lastRenderedPageBreak/>
         <w:t>Documents PDF</w:t>
       </w:r>
     </w:p>
@@ -4123,11 +3494,11 @@
       <w:pPr>
         <w:pStyle w:val="Titre3"/>
       </w:pPr>
-      <w:bookmarkStart w:id="12" w:name="_Toc308526326"/>
+      <w:bookmarkStart w:id="11" w:name="_Toc94509106"/>
       <w:r>
         <w:t>Travail à réaliser par l'apprenti</w:t>
       </w:r>
-      <w:bookmarkEnd w:id="12"/>
+      <w:bookmarkEnd w:id="11"/>
     </w:p>
     <w:p>
       <w:pPr>
@@ -4306,7 +3677,6 @@
         </w:numPr>
       </w:pPr>
       <w:r>
-        <w:lastRenderedPageBreak/>
         <w:t>Organisationnelle :</w:t>
       </w:r>
     </w:p>
@@ -4355,6 +3725,7 @@
         </w:numPr>
       </w:pPr>
       <w:r>
+        <w:lastRenderedPageBreak/>
         <w:t>Fonctionnalités (effectué / en cours /non réalisé)</w:t>
       </w:r>
     </w:p>
@@ -4422,51 +3793,25 @@
       <w:pPr>
         <w:pStyle w:val="Titre3"/>
       </w:pPr>
-      <w:bookmarkStart w:id="13" w:name="_Toc308526328"/>
+      <w:bookmarkStart w:id="12" w:name="_Toc94509107"/>
       <w:r>
         <w:t>Méthodes de validation des solutions</w:t>
       </w:r>
-      <w:bookmarkEnd w:id="13"/>
+      <w:bookmarkEnd w:id="12"/>
     </w:p>
     <w:p>
       <w:pPr>
         <w:pStyle w:val="Retraitcorpsdetexte3"/>
       </w:pPr>
-    </w:p>
-    <w:p>
-      <w:pPr>
-        <w:pStyle w:val="Informations"/>
-      </w:pPr>
-      <w:r>
-        <w:t xml:space="preserve">Comment </w:t>
-      </w:r>
-      <w:r>
-        <w:t xml:space="preserve">les </w:t>
-      </w:r>
-      <w:r>
-        <w:t>tests</w:t>
-      </w:r>
-      <w:r>
-        <w:t xml:space="preserve"> vont être entrepris</w:t>
-      </w:r>
-      <w:r>
-        <w:t xml:space="preserve">, quels tests </w:t>
-      </w:r>
-      <w:r>
-        <w:t>doivent être entrepris</w:t>
-      </w:r>
-      <w:r>
-        <w:t>, etc.</w:t>
-      </w:r>
-      <w:r>
-        <w:t xml:space="preserve">… </w:t>
+      <w:r>
+        <w:t>Nous allons faire des tests unitaires et d’intégration pour protéger le bon fonctionnement du code.</w:t>
       </w:r>
     </w:p>
     <w:p>
       <w:pPr>
         <w:pStyle w:val="Titre1"/>
       </w:pPr>
-      <w:bookmarkStart w:id="14" w:name="_Toc308526331"/>
+      <w:bookmarkStart w:id="13" w:name="_Toc94509108"/>
       <w:r>
         <w:t>Planification</w:t>
       </w:r>
@@ -4475,7 +3820,12 @@
       <w:r>
         <w:t xml:space="preserve"> Initiale</w:t>
       </w:r>
-      <w:bookmarkEnd w:id="14"/>
+      <w:bookmarkEnd w:id="13"/>
+    </w:p>
+    <w:p>
+      <w:pPr>
+        <w:pStyle w:val="Corpsdetexte"/>
+      </w:pPr>
     </w:p>
     <w:p>
       <w:pPr>
@@ -4532,25 +3882,25 @@
       <w:pPr>
         <w:pStyle w:val="Titre1"/>
       </w:pPr>
-      <w:bookmarkStart w:id="15" w:name="_Toc532179957"/>
-      <w:bookmarkStart w:id="16" w:name="_Toc165969641"/>
-      <w:bookmarkStart w:id="17" w:name="_Toc308526332"/>
+      <w:bookmarkStart w:id="14" w:name="_Toc532179957"/>
+      <w:bookmarkStart w:id="15" w:name="_Toc165969641"/>
+      <w:bookmarkStart w:id="16" w:name="_Toc94509109"/>
       <w:r>
         <w:t>Analyse</w:t>
       </w:r>
+      <w:bookmarkEnd w:id="14"/>
       <w:bookmarkEnd w:id="15"/>
       <w:bookmarkEnd w:id="16"/>
+    </w:p>
+    <w:p>
+      <w:pPr>
+        <w:pStyle w:val="Titre2"/>
+      </w:pPr>
+      <w:bookmarkStart w:id="17" w:name="_Toc94509110"/>
+      <w:r>
+        <w:t>Opportunités</w:t>
+      </w:r>
       <w:bookmarkEnd w:id="17"/>
-    </w:p>
-    <w:p>
-      <w:pPr>
-        <w:pStyle w:val="Titre2"/>
-      </w:pPr>
-      <w:bookmarkStart w:id="18" w:name="_Toc308526333"/>
-      <w:r>
-        <w:t>Opportunités</w:t>
-      </w:r>
-      <w:bookmarkEnd w:id="18"/>
     </w:p>
     <w:p>
       <w:pPr>
@@ -4673,17 +4023,411 @@
       <w:pPr>
         <w:pStyle w:val="Titre2"/>
       </w:pPr>
-      <w:bookmarkStart w:id="19" w:name="_Toc532179959"/>
-      <w:bookmarkStart w:id="20" w:name="_Toc165969643"/>
-      <w:bookmarkStart w:id="21" w:name="_Toc308526334"/>
+      <w:bookmarkStart w:id="18" w:name="_Toc532179959"/>
+      <w:bookmarkStart w:id="19" w:name="_Toc165969643"/>
+      <w:bookmarkStart w:id="20" w:name="_Toc94509111"/>
       <w:r>
         <w:t>Document d’analyse</w:t>
       </w:r>
+      <w:bookmarkEnd w:id="18"/>
       <w:bookmarkEnd w:id="19"/>
+      <w:r>
+        <w:t xml:space="preserve"> et conception</w:t>
+      </w:r>
       <w:bookmarkEnd w:id="20"/>
-      <w:r>
-        <w:t xml:space="preserve"> et conception</w:t>
-      </w:r>
+    </w:p>
+    <w:p>
+      <w:pPr>
+        <w:pStyle w:val="Retraitcorpsdetexte"/>
+      </w:pPr>
+      <w:r>
+        <w:t>Le projet ressemblera à ça.</w:t>
+      </w:r>
+    </w:p>
+    <w:p>
+      <w:pPr>
+        <w:pStyle w:val="Retraitcorpsdetexte"/>
+      </w:pPr>
+      <w:r>
+        <w:rPr>
+          <w:rFonts w:cs="Arial"/>
+          <w:noProof/>
+          <w:sz w:val="22"/>
+          <w:szCs w:val="22"/>
+        </w:rPr>
+        <w:drawing>
+          <wp:inline distT="0" distB="0" distL="0" distR="0">
+            <wp:extent cx="4171950" cy="2968104"/>
+            <wp:effectExtent l="0" t="0" r="0" b="3810"/>
+            <wp:docPr id="1" name="Image 1" descr="C:\Users\thorey\AppData\Local\Microsoft\Windows\INetCache\Content.Word\Maquette_P_OO.png"/>
+            <wp:cNvGraphicFramePr>
+              <a:graphicFrameLocks xmlns:a="http://schemas.openxmlformats.org/drawingml/2006/main" noChangeAspect="1"/>
+            </wp:cNvGraphicFramePr>
+            <a:graphic xmlns:a="http://schemas.openxmlformats.org/drawingml/2006/main">
+              <a:graphicData uri="http://schemas.openxmlformats.org/drawingml/2006/picture">
+                <pic:pic xmlns:pic="http://schemas.openxmlformats.org/drawingml/2006/picture">
+                  <pic:nvPicPr>
+                    <pic:cNvPr id="0" name="Picture 7" descr="C:\Users\thorey\AppData\Local\Microsoft\Windows\INetCache\Content.Word\Maquette_P_OO.png"/>
+                    <pic:cNvPicPr>
+                      <a:picLocks noChangeAspect="1" noChangeArrowheads="1"/>
+                    </pic:cNvPicPr>
+                  </pic:nvPicPr>
+                  <pic:blipFill>
+                    <a:blip r:embed="rId9" cstate="print">
+                      <a:extLst>
+                        <a:ext uri="{28A0092B-C50C-407E-A947-70E740481C1C}">
+                          <a14:useLocalDpi xmlns:a14="http://schemas.microsoft.com/office/drawing/2010/main" val="0"/>
+                        </a:ext>
+                      </a:extLst>
+                    </a:blip>
+                    <a:srcRect/>
+                    <a:stretch>
+                      <a:fillRect/>
+                    </a:stretch>
+                  </pic:blipFill>
+                  <pic:spPr bwMode="auto">
+                    <a:xfrm>
+                      <a:off x="0" y="0"/>
+                      <a:ext cx="4182823" cy="2975839"/>
+                    </a:xfrm>
+                    <a:prstGeom prst="rect">
+                      <a:avLst/>
+                    </a:prstGeom>
+                    <a:noFill/>
+                    <a:ln>
+                      <a:noFill/>
+                    </a:ln>
+                  </pic:spPr>
+                </pic:pic>
+              </a:graphicData>
+            </a:graphic>
+          </wp:inline>
+        </w:drawing>
+      </w:r>
+    </w:p>
+    <w:p>
+      <w:pPr>
+        <w:pStyle w:val="Retraitcorpsdetexte"/>
+      </w:pPr>
+      <w:r>
+        <w:lastRenderedPageBreak/>
+        <w:pict>
+          <v:shape id="_x0000_i1029" type="#_x0000_t75" style="width:344.35pt;height:200.35pt">
+            <v:imagedata r:id="rId10" o:title="Maquette_P_OO_Historique"/>
+          </v:shape>
+        </w:pict>
+      </w:r>
+    </w:p>
+    <w:p>
+      <w:pPr>
+        <w:pStyle w:val="Retraitcorpsdetexte"/>
+      </w:pPr>
+    </w:p>
+    <w:p>
+      <w:pPr>
+        <w:pStyle w:val="Retraitcorpsdetexte"/>
+      </w:pPr>
+    </w:p>
+    <w:p>
+      <w:pPr>
+        <w:pStyle w:val="Retraitcorpsdetexte"/>
+      </w:pPr>
+      <w:r>
+        <w:t>On pourra choisir le répertoire et le chemin d’accès.</w:t>
+      </w:r>
+    </w:p>
+    <w:p>
+      <w:pPr>
+        <w:pStyle w:val="Retraitcorpsdetexte"/>
+      </w:pPr>
+      <w:r>
+        <w:rPr>
+          <w:noProof/>
+        </w:rPr>
+        <w:drawing>
+          <wp:inline distT="0" distB="0" distL="0" distR="0" wp14:anchorId="24887386" wp14:editId="0EBFEBAB">
+            <wp:extent cx="5315692" cy="514422"/>
+            <wp:effectExtent l="0" t="0" r="0" b="0"/>
+            <wp:docPr id="4" name="Image 4"/>
+            <wp:cNvGraphicFramePr>
+              <a:graphicFrameLocks xmlns:a="http://schemas.openxmlformats.org/drawingml/2006/main" noChangeAspect="1"/>
+            </wp:cNvGraphicFramePr>
+            <a:graphic xmlns:a="http://schemas.openxmlformats.org/drawingml/2006/main">
+              <a:graphicData uri="http://schemas.openxmlformats.org/drawingml/2006/picture">
+                <pic:pic xmlns:pic="http://schemas.openxmlformats.org/drawingml/2006/picture">
+                  <pic:nvPicPr>
+                    <pic:cNvPr id="1" name=""/>
+                    <pic:cNvPicPr/>
+                  </pic:nvPicPr>
+                  <pic:blipFill>
+                    <a:blip r:embed="rId11"/>
+                    <a:stretch>
+                      <a:fillRect/>
+                    </a:stretch>
+                  </pic:blipFill>
+                  <pic:spPr>
+                    <a:xfrm>
+                      <a:off x="0" y="0"/>
+                      <a:ext cx="5315692" cy="514422"/>
+                    </a:xfrm>
+                    <a:prstGeom prst="rect">
+                      <a:avLst/>
+                    </a:prstGeom>
+                  </pic:spPr>
+                </pic:pic>
+              </a:graphicData>
+            </a:graphic>
+          </wp:inline>
+        </w:drawing>
+      </w:r>
+    </w:p>
+    <w:p>
+      <w:pPr>
+        <w:pStyle w:val="Retraitcorpsdetexte"/>
+      </w:pPr>
+    </w:p>
+    <w:p>
+      <w:pPr>
+        <w:pStyle w:val="Retraitcorpsdetexte"/>
+      </w:pPr>
+      <w:r>
+        <w:t>On pourra aussi choisir un dossier/ fichier grâce à la barre de recherche et ses supports des opérateurs. Il sera aussi possible de choisir le type de fichier voulu.</w:t>
+      </w:r>
+    </w:p>
+    <w:p>
+      <w:pPr>
+        <w:pStyle w:val="Retraitcorpsdetexte"/>
+      </w:pPr>
+      <w:r>
+        <w:rPr>
+          <w:noProof/>
+        </w:rPr>
+        <w:drawing>
+          <wp:inline distT="0" distB="0" distL="0" distR="0" wp14:anchorId="782C0FD1" wp14:editId="1F30A9B0">
+            <wp:extent cx="4934639" cy="762106"/>
+            <wp:effectExtent l="0" t="0" r="0" b="0"/>
+            <wp:docPr id="6" name="Image 6"/>
+            <wp:cNvGraphicFramePr>
+              <a:graphicFrameLocks xmlns:a="http://schemas.openxmlformats.org/drawingml/2006/main" noChangeAspect="1"/>
+            </wp:cNvGraphicFramePr>
+            <a:graphic xmlns:a="http://schemas.openxmlformats.org/drawingml/2006/main">
+              <a:graphicData uri="http://schemas.openxmlformats.org/drawingml/2006/picture">
+                <pic:pic xmlns:pic="http://schemas.openxmlformats.org/drawingml/2006/picture">
+                  <pic:nvPicPr>
+                    <pic:cNvPr id="1" name=""/>
+                    <pic:cNvPicPr/>
+                  </pic:nvPicPr>
+                  <pic:blipFill>
+                    <a:blip r:embed="rId12"/>
+                    <a:stretch>
+                      <a:fillRect/>
+                    </a:stretch>
+                  </pic:blipFill>
+                  <pic:spPr>
+                    <a:xfrm>
+                      <a:off x="0" y="0"/>
+                      <a:ext cx="4934639" cy="762106"/>
+                    </a:xfrm>
+                    <a:prstGeom prst="rect">
+                      <a:avLst/>
+                    </a:prstGeom>
+                  </pic:spPr>
+                </pic:pic>
+              </a:graphicData>
+            </a:graphic>
+          </wp:inline>
+        </w:drawing>
+      </w:r>
+      <w:r>
+        <w:rPr>
+          <w:noProof/>
+        </w:rPr>
+        <w:drawing>
+          <wp:inline distT="0" distB="0" distL="0" distR="0" wp14:anchorId="4E8A3115" wp14:editId="0DF1DABA">
+            <wp:extent cx="4544059" cy="514422"/>
+            <wp:effectExtent l="0" t="0" r="0" b="0"/>
+            <wp:docPr id="7" name="Image 7"/>
+            <wp:cNvGraphicFramePr>
+              <a:graphicFrameLocks xmlns:a="http://schemas.openxmlformats.org/drawingml/2006/main" noChangeAspect="1"/>
+            </wp:cNvGraphicFramePr>
+            <a:graphic xmlns:a="http://schemas.openxmlformats.org/drawingml/2006/main">
+              <a:graphicData uri="http://schemas.openxmlformats.org/drawingml/2006/picture">
+                <pic:pic xmlns:pic="http://schemas.openxmlformats.org/drawingml/2006/picture">
+                  <pic:nvPicPr>
+                    <pic:cNvPr id="1" name=""/>
+                    <pic:cNvPicPr/>
+                  </pic:nvPicPr>
+                  <pic:blipFill>
+                    <a:blip r:embed="rId13"/>
+                    <a:stretch>
+                      <a:fillRect/>
+                    </a:stretch>
+                  </pic:blipFill>
+                  <pic:spPr>
+                    <a:xfrm>
+                      <a:off x="0" y="0"/>
+                      <a:ext cx="4544059" cy="514422"/>
+                    </a:xfrm>
+                    <a:prstGeom prst="rect">
+                      <a:avLst/>
+                    </a:prstGeom>
+                  </pic:spPr>
+                </pic:pic>
+              </a:graphicData>
+            </a:graphic>
+          </wp:inline>
+        </w:drawing>
+      </w:r>
+    </w:p>
+    <w:p>
+      <w:pPr>
+        <w:pStyle w:val="Retraitcorpsdetexte"/>
+      </w:pPr>
+    </w:p>
+    <w:p>
+      <w:pPr>
+        <w:pStyle w:val="Retraitcorpsdetexte"/>
+      </w:pPr>
+      <w:r>
+        <w:t>A</w:t>
+      </w:r>
+      <w:r>
+        <w:t>près être dans un dossier</w:t>
+      </w:r>
+      <w:r>
+        <w:t>, on pourra indexer le contenu du dossier. Après avoir fait cela, il sera possible d’accéder à cette indexation grâce à un historique</w:t>
+      </w:r>
+      <w:r>
+        <w:t xml:space="preserve"> qui nous ressort tous les indexations que nous avons faites jusque-là. De plus, il sera aussi possible d’ouvrir le fichier sélectionner directement dans l’explorateur de fichier.</w:t>
+      </w:r>
+    </w:p>
+    <w:p>
+      <w:pPr>
+        <w:pStyle w:val="Retraitcorpsdetexte"/>
+      </w:pPr>
+      <w:r>
+        <w:rPr>
+          <w:noProof/>
+        </w:rPr>
+        <w:drawing>
+          <wp:inline distT="0" distB="0" distL="0" distR="0" wp14:anchorId="29FF15E3" wp14:editId="6679E967">
+            <wp:extent cx="5715798" cy="647790"/>
+            <wp:effectExtent l="0" t="0" r="0" b="0"/>
+            <wp:docPr id="8" name="Image 8"/>
+            <wp:cNvGraphicFramePr>
+              <a:graphicFrameLocks xmlns:a="http://schemas.openxmlformats.org/drawingml/2006/main" noChangeAspect="1"/>
+            </wp:cNvGraphicFramePr>
+            <a:graphic xmlns:a="http://schemas.openxmlformats.org/drawingml/2006/main">
+              <a:graphicData uri="http://schemas.openxmlformats.org/drawingml/2006/picture">
+                <pic:pic xmlns:pic="http://schemas.openxmlformats.org/drawingml/2006/picture">
+                  <pic:nvPicPr>
+                    <pic:cNvPr id="1" name=""/>
+                    <pic:cNvPicPr/>
+                  </pic:nvPicPr>
+                  <pic:blipFill>
+                    <a:blip r:embed="rId14"/>
+                    <a:stretch>
+                      <a:fillRect/>
+                    </a:stretch>
+                  </pic:blipFill>
+                  <pic:spPr>
+                    <a:xfrm>
+                      <a:off x="0" y="0"/>
+                      <a:ext cx="5715798" cy="647790"/>
+                    </a:xfrm>
+                    <a:prstGeom prst="rect">
+                      <a:avLst/>
+                    </a:prstGeom>
+                  </pic:spPr>
+                </pic:pic>
+              </a:graphicData>
+            </a:graphic>
+          </wp:inline>
+        </w:drawing>
+      </w:r>
+    </w:p>
+    <w:p>
+      <w:pPr>
+        <w:pStyle w:val="Retraitcorpsdetexte"/>
+      </w:pPr>
+    </w:p>
+    <w:p>
+      <w:pPr>
+        <w:pStyle w:val="Retraitcorpsdetexte"/>
+      </w:pPr>
+      <w:r>
+        <w:t>Une fois l’historique ouvert, l’utilisateur pourra sélectionner une indexation déjà crée.</w:t>
+      </w:r>
+    </w:p>
+    <w:p>
+      <w:pPr>
+        <w:pStyle w:val="Retraitcorpsdetexte"/>
+      </w:pPr>
+      <w:r>
+        <w:rPr>
+          <w:noProof/>
+        </w:rPr>
+        <w:lastRenderedPageBreak/>
+        <w:drawing>
+          <wp:inline distT="0" distB="0" distL="0" distR="0">
+            <wp:extent cx="4389120" cy="2560320"/>
+            <wp:effectExtent l="0" t="0" r="0" b="0"/>
+            <wp:docPr id="3" name="Image 3" descr="C:\Users\thorey\AppData\Local\Microsoft\Windows\INetCache\Content.Word\Maquette_P_OO_Historique.png"/>
+            <wp:cNvGraphicFramePr>
+              <a:graphicFrameLocks xmlns:a="http://schemas.openxmlformats.org/drawingml/2006/main" noChangeAspect="1"/>
+            </wp:cNvGraphicFramePr>
+            <a:graphic xmlns:a="http://schemas.openxmlformats.org/drawingml/2006/main">
+              <a:graphicData uri="http://schemas.openxmlformats.org/drawingml/2006/picture">
+                <pic:pic xmlns:pic="http://schemas.openxmlformats.org/drawingml/2006/picture">
+                  <pic:nvPicPr>
+                    <pic:cNvPr id="0" name="Picture 7" descr="C:\Users\thorey\AppData\Local\Microsoft\Windows\INetCache\Content.Word\Maquette_P_OO_Historique.png"/>
+                    <pic:cNvPicPr>
+                      <a:picLocks noChangeAspect="1" noChangeArrowheads="1"/>
+                    </pic:cNvPicPr>
+                  </pic:nvPicPr>
+                  <pic:blipFill>
+                    <a:blip r:embed="rId15">
+                      <a:extLst>
+                        <a:ext uri="{28A0092B-C50C-407E-A947-70E740481C1C}">
+                          <a14:useLocalDpi xmlns:a14="http://schemas.microsoft.com/office/drawing/2010/main" val="0"/>
+                        </a:ext>
+                      </a:extLst>
+                    </a:blip>
+                    <a:srcRect/>
+                    <a:stretch>
+                      <a:fillRect/>
+                    </a:stretch>
+                  </pic:blipFill>
+                  <pic:spPr bwMode="auto">
+                    <a:xfrm>
+                      <a:off x="0" y="0"/>
+                      <a:ext cx="4389120" cy="2560320"/>
+                    </a:xfrm>
+                    <a:prstGeom prst="rect">
+                      <a:avLst/>
+                    </a:prstGeom>
+                    <a:noFill/>
+                    <a:ln>
+                      <a:noFill/>
+                    </a:ln>
+                  </pic:spPr>
+                </pic:pic>
+              </a:graphicData>
+            </a:graphic>
+          </wp:inline>
+        </w:drawing>
+      </w:r>
+    </w:p>
+    <w:p>
+      <w:pPr>
+        <w:pStyle w:val="Retraitcorpsdetexte"/>
+      </w:pPr>
+    </w:p>
+    <w:p>
+      <w:pPr>
+        <w:pStyle w:val="Retraitcorpsdetexte"/>
+      </w:pPr>
+      <w:bookmarkStart w:id="21" w:name="_GoBack"/>
       <w:bookmarkEnd w:id="21"/>
     </w:p>
     <w:p>
@@ -4839,7 +4583,7 @@
       </w:pPr>
       <w:bookmarkStart w:id="22" w:name="_Toc532179967"/>
       <w:bookmarkStart w:id="23" w:name="_Toc165969651"/>
-      <w:bookmarkStart w:id="24" w:name="_Toc308526335"/>
+      <w:bookmarkStart w:id="24" w:name="_Toc94509112"/>
       <w:r>
         <w:t>Conception des tests</w:t>
       </w:r>
@@ -4896,7 +4640,7 @@
       <w:pPr>
         <w:pStyle w:val="Titre2"/>
       </w:pPr>
-      <w:bookmarkStart w:id="25" w:name="_Toc308526336"/>
+      <w:bookmarkStart w:id="25" w:name="_Toc94509113"/>
       <w:bookmarkStart w:id="26" w:name="_Toc532179961"/>
       <w:r>
         <w:t>Planification</w:t>
@@ -4945,10 +4689,9 @@
       </w:pPr>
       <w:bookmarkStart w:id="27" w:name="_Toc532179964"/>
       <w:bookmarkStart w:id="28" w:name="_Toc165969648"/>
-      <w:bookmarkStart w:id="29" w:name="_Toc308526337"/>
+      <w:bookmarkStart w:id="29" w:name="_Toc94509114"/>
       <w:bookmarkEnd w:id="26"/>
       <w:r>
-        <w:lastRenderedPageBreak/>
         <w:t>Réalisation</w:t>
       </w:r>
       <w:bookmarkEnd w:id="27"/>
@@ -4961,7 +4704,7 @@
       </w:pPr>
       <w:bookmarkStart w:id="30" w:name="_Toc532179965"/>
       <w:bookmarkStart w:id="31" w:name="_Toc165969649"/>
-      <w:bookmarkStart w:id="32" w:name="_Toc308526338"/>
+      <w:bookmarkStart w:id="32" w:name="_Toc94509115"/>
       <w:r>
         <w:t>Dossier de Réalisation</w:t>
       </w:r>
@@ -5128,7 +4871,7 @@
       </w:pPr>
       <w:bookmarkStart w:id="33" w:name="_Toc532179960"/>
       <w:bookmarkStart w:id="34" w:name="_Toc165969644"/>
-      <w:bookmarkStart w:id="35" w:name="_Toc308526339"/>
+      <w:bookmarkStart w:id="35" w:name="_Toc94509116"/>
       <w:r>
         <w:t>Modifications</w:t>
       </w:r>
@@ -5178,31 +4921,29 @@
       </w:pPr>
       <w:bookmarkStart w:id="36" w:name="_Toc532179966"/>
       <w:bookmarkStart w:id="37" w:name="_Toc165969650"/>
-      <w:bookmarkStart w:id="38" w:name="_Toc308526340"/>
+      <w:bookmarkStart w:id="38" w:name="_Toc94509117"/>
       <w:r>
         <w:t>Tests</w:t>
       </w:r>
-      <w:bookmarkStart w:id="39" w:name="_GoBack"/>
       <w:bookmarkEnd w:id="36"/>
       <w:bookmarkEnd w:id="37"/>
       <w:bookmarkEnd w:id="38"/>
+    </w:p>
+    <w:p>
+      <w:pPr>
+        <w:pStyle w:val="Titre2"/>
+      </w:pPr>
+      <w:bookmarkStart w:id="39" w:name="_Toc532179968"/>
+      <w:bookmarkStart w:id="40" w:name="_Toc165969652"/>
+      <w:bookmarkStart w:id="41" w:name="_Ref308525868"/>
+      <w:bookmarkStart w:id="42" w:name="_Toc94509118"/>
+      <w:r>
+        <w:t>Dossier des tests</w:t>
+      </w:r>
       <w:bookmarkEnd w:id="39"/>
-    </w:p>
-    <w:p>
-      <w:pPr>
-        <w:pStyle w:val="Titre2"/>
-      </w:pPr>
-      <w:bookmarkStart w:id="40" w:name="_Toc532179968"/>
-      <w:bookmarkStart w:id="41" w:name="_Toc165969652"/>
-      <w:bookmarkStart w:id="42" w:name="_Ref308525868"/>
-      <w:bookmarkStart w:id="43" w:name="_Toc308526341"/>
-      <w:r>
-        <w:t>Dossier des tests</w:t>
-      </w:r>
       <w:bookmarkEnd w:id="40"/>
       <w:bookmarkEnd w:id="41"/>
       <w:bookmarkEnd w:id="42"/>
-      <w:bookmarkEnd w:id="43"/>
     </w:p>
     <w:p>
       <w:pPr>
@@ -5219,7 +4960,11 @@
         <w:t>ests effectués (qui, quand, avec quelles données…)</w:t>
       </w:r>
       <w:r>
-        <w:t xml:space="preserve"> sous forme de procédure. Lorsque cela est possible, fournir un tableau des tests effectués avec les résultats obtenus et les actions à entreprendre en conséquence</w:t>
+        <w:t xml:space="preserve"> sous forme de procédure. Lorsque cela est possible, fournir un tableau des tests effectués avec les </w:t>
+      </w:r>
+      <w:r>
+        <w:lastRenderedPageBreak/>
+        <w:t>résultats obtenus et les actions à entreprendre en conséquence</w:t>
       </w:r>
       <w:r>
         <w:t xml:space="preserve"> (et une estimation de leur durée)</w:t>
@@ -5289,28 +5034,28 @@
       <w:pPr>
         <w:pStyle w:val="Titre1"/>
       </w:pPr>
-      <w:bookmarkStart w:id="44" w:name="_Toc165969653"/>
-      <w:bookmarkStart w:id="45" w:name="_Toc308526342"/>
+      <w:bookmarkStart w:id="43" w:name="_Toc165969653"/>
+      <w:bookmarkStart w:id="44" w:name="_Toc94509119"/>
       <w:r>
         <w:t>Conclusion</w:t>
       </w:r>
+      <w:bookmarkEnd w:id="43"/>
       <w:bookmarkEnd w:id="44"/>
+    </w:p>
+    <w:p>
+      <w:pPr>
+        <w:pStyle w:val="Titre2"/>
+      </w:pPr>
+      <w:bookmarkStart w:id="45" w:name="_Toc165969654"/>
+      <w:bookmarkStart w:id="46" w:name="_Toc94509120"/>
+      <w:r>
+        <w:t xml:space="preserve">Bilan des </w:t>
+      </w:r>
       <w:bookmarkEnd w:id="45"/>
-    </w:p>
-    <w:p>
-      <w:pPr>
-        <w:pStyle w:val="Titre2"/>
-      </w:pPr>
-      <w:bookmarkStart w:id="46" w:name="_Toc165969654"/>
-      <w:bookmarkStart w:id="47" w:name="_Toc308526343"/>
-      <w:r>
-        <w:t xml:space="preserve">Bilan des </w:t>
+      <w:r>
+        <w:t>fonctionnalités demandées</w:t>
       </w:r>
       <w:bookmarkEnd w:id="46"/>
-      <w:r>
-        <w:t>fonctionnalités demandées</w:t>
-      </w:r>
-      <w:bookmarkEnd w:id="47"/>
     </w:p>
     <w:p>
       <w:pPr>
@@ -5349,13 +5094,13 @@
       <w:pPr>
         <w:pStyle w:val="Titre2"/>
       </w:pPr>
-      <w:bookmarkStart w:id="48" w:name="_Toc165969655"/>
-      <w:bookmarkStart w:id="49" w:name="_Toc308526344"/>
+      <w:bookmarkStart w:id="47" w:name="_Toc165969655"/>
+      <w:bookmarkStart w:id="48" w:name="_Toc94509121"/>
       <w:r>
         <w:t>Bilan de la planification</w:t>
       </w:r>
+      <w:bookmarkEnd w:id="47"/>
       <w:bookmarkEnd w:id="48"/>
-      <w:bookmarkEnd w:id="49"/>
     </w:p>
     <w:p>
       <w:pPr>
@@ -5396,13 +5141,13 @@
       <w:pPr>
         <w:pStyle w:val="Titre2"/>
       </w:pPr>
-      <w:bookmarkStart w:id="50" w:name="_Toc165969656"/>
-      <w:bookmarkStart w:id="51" w:name="_Toc308526345"/>
+      <w:bookmarkStart w:id="49" w:name="_Toc165969656"/>
+      <w:bookmarkStart w:id="50" w:name="_Toc94509122"/>
       <w:r>
         <w:t>Bilan personnel</w:t>
       </w:r>
+      <w:bookmarkEnd w:id="49"/>
       <w:bookmarkEnd w:id="50"/>
-      <w:bookmarkEnd w:id="51"/>
     </w:p>
     <w:p>
       <w:pPr>
@@ -5504,29 +5249,29 @@
       <w:pPr>
         <w:pStyle w:val="Titre1"/>
       </w:pPr>
-      <w:bookmarkStart w:id="52" w:name="_Toc532179971"/>
-      <w:bookmarkStart w:id="53" w:name="_Toc165969657"/>
-      <w:bookmarkStart w:id="54" w:name="_Toc308526346"/>
+      <w:bookmarkStart w:id="51" w:name="_Toc532179971"/>
+      <w:bookmarkStart w:id="52" w:name="_Toc165969657"/>
+      <w:bookmarkStart w:id="53" w:name="_Toc94509123"/>
       <w:r>
         <w:t>Divers</w:t>
       </w:r>
+      <w:bookmarkEnd w:id="51"/>
       <w:bookmarkEnd w:id="52"/>
       <w:bookmarkEnd w:id="53"/>
+    </w:p>
+    <w:p>
+      <w:pPr>
+        <w:pStyle w:val="Titre2"/>
+      </w:pPr>
+      <w:bookmarkStart w:id="54" w:name="_Toc532179972"/>
+      <w:bookmarkStart w:id="55" w:name="_Toc165969658"/>
+      <w:bookmarkStart w:id="56" w:name="_Toc94509124"/>
+      <w:r>
+        <w:t>Journal de travail</w:t>
+      </w:r>
       <w:bookmarkEnd w:id="54"/>
-    </w:p>
-    <w:p>
-      <w:pPr>
-        <w:pStyle w:val="Titre2"/>
-      </w:pPr>
-      <w:bookmarkStart w:id="55" w:name="_Toc532179972"/>
-      <w:bookmarkStart w:id="56" w:name="_Toc165969658"/>
-      <w:bookmarkStart w:id="57" w:name="_Toc308526347"/>
-      <w:r>
-        <w:t>Journal de travail</w:t>
-      </w:r>
       <w:bookmarkEnd w:id="55"/>
       <w:bookmarkEnd w:id="56"/>
-      <w:bookmarkEnd w:id="57"/>
     </w:p>
     <w:p>
       <w:pPr>
@@ -5562,11 +5307,11 @@
       <w:pPr>
         <w:pStyle w:val="Titre2"/>
       </w:pPr>
-      <w:bookmarkStart w:id="58" w:name="_Toc308526349"/>
+      <w:bookmarkStart w:id="57" w:name="_Toc94509125"/>
       <w:r>
         <w:t>Webographie</w:t>
       </w:r>
-      <w:bookmarkEnd w:id="58"/>
+      <w:bookmarkEnd w:id="57"/>
     </w:p>
     <w:p>
       <w:pPr>
@@ -5584,12 +5329,11 @@
       <w:pPr>
         <w:pStyle w:val="Titre1"/>
       </w:pPr>
-      <w:bookmarkStart w:id="59" w:name="_Toc308526350"/>
-      <w:r>
-        <w:lastRenderedPageBreak/>
+      <w:bookmarkStart w:id="58" w:name="_Toc94509126"/>
+      <w:r>
         <w:t>Annexes</w:t>
       </w:r>
-      <w:bookmarkEnd w:id="59"/>
+      <w:bookmarkEnd w:id="58"/>
     </w:p>
     <w:p>
       <w:pPr>
@@ -5664,8 +5408,8 @@
       </w:r>
     </w:p>
     <w:sectPr>
-      <w:headerReference w:type="default" r:id="rId9"/>
-      <w:footerReference w:type="default" r:id="rId10"/>
+      <w:headerReference w:type="default" r:id="rId16"/>
+      <w:footerReference w:type="default" r:id="rId17"/>
       <w:pgSz w:w="11906" w:h="16838" w:code="9"/>
       <w:pgMar w:top="1418" w:right="1418" w:bottom="1418" w:left="1418" w:header="709" w:footer="709" w:gutter="0"/>
       <w:cols w:space="708"/>
@@ -5940,7 +5684,7 @@
               <w:noProof/>
               <w:szCs w:val="16"/>
             </w:rPr>
-            <w:t>7</w:t>
+            <w:t>8</w:t>
           </w:r>
           <w:r>
             <w:rPr>
@@ -5989,7 +5733,7 @@
               <w:noProof/>
               <w:szCs w:val="16"/>
             </w:rPr>
-            <w:t>7</w:t>
+            <w:t>8</w:t>
           </w:r>
           <w:r>
             <w:rPr>
@@ -6092,16 +5836,31 @@
             </w:rPr>
             <w:t xml:space="preserve">Version: </w:t>
           </w:r>
-          <w:fldSimple w:instr=" REVNUM   \* MERGEFORMAT ">
-            <w:r>
-              <w:rPr>
-                <w:rFonts w:cs="Arial"/>
-                <w:noProof/>
-                <w:szCs w:val="16"/>
-              </w:rPr>
-              <w:t>1</w:t>
-            </w:r>
-          </w:fldSimple>
+          <w:r>
+            <w:fldChar w:fldCharType="begin"/>
+          </w:r>
+          <w:r>
+            <w:instrText xml:space="preserve"> REVNUM   \* MERGEFORMAT </w:instrText>
+          </w:r>
+          <w:r>
+            <w:fldChar w:fldCharType="separate"/>
+          </w:r>
+          <w:r>
+            <w:rPr>
+              <w:rFonts w:cs="Arial"/>
+              <w:noProof/>
+              <w:szCs w:val="16"/>
+            </w:rPr>
+            <w:t>1</w:t>
+          </w:r>
+          <w:r>
+            <w:rPr>
+              <w:rFonts w:cs="Arial"/>
+              <w:noProof/>
+              <w:szCs w:val="16"/>
+            </w:rPr>
+            <w:fldChar w:fldCharType="end"/>
+          </w:r>
           <w:r>
             <w:rPr>
               <w:rFonts w:cs="Arial"/>
@@ -6136,7 +5895,7 @@
               <w:noProof/>
               <w:szCs w:val="16"/>
             </w:rPr>
-            <w:t>10.01.2022 11:23</w:t>
+            <w:t>31.01.2022 08:38</w:t>
           </w:r>
           <w:r>
             <w:rPr>
@@ -6162,16 +5921,31 @@
               <w:szCs w:val="16"/>
             </w:rPr>
           </w:pPr>
-          <w:fldSimple w:instr=" FILENAME  \* FirstCap  \* MERGEFORMAT ">
-            <w:r>
-              <w:rPr>
-                <w:rFonts w:cs="Arial"/>
-                <w:noProof/>
-                <w:szCs w:val="16"/>
-              </w:rPr>
-              <w:t>Document1</w:t>
-            </w:r>
-          </w:fldSimple>
+          <w:r>
+            <w:fldChar w:fldCharType="begin"/>
+          </w:r>
+          <w:r>
+            <w:instrText xml:space="preserve"> FILENAME  \* FirstCap  \* MERGEFORMAT </w:instrText>
+          </w:r>
+          <w:r>
+            <w:fldChar w:fldCharType="separate"/>
+          </w:r>
+          <w:r>
+            <w:rPr>
+              <w:rFonts w:cs="Arial"/>
+              <w:noProof/>
+              <w:szCs w:val="16"/>
+            </w:rPr>
+            <w:t>Document1</w:t>
+          </w:r>
+          <w:r>
+            <w:rPr>
+              <w:rFonts w:cs="Arial"/>
+              <w:noProof/>
+              <w:szCs w:val="16"/>
+            </w:rPr>
+            <w:fldChar w:fldCharType="end"/>
+          </w:r>
         </w:p>
       </w:tc>
     </w:tr>
@@ -6348,7 +6122,7 @@
         <v:path o:extrusionok="f" gradientshapeok="t" o:connecttype="rect"/>
         <o:lock v:ext="edit" aspectratio="t"/>
       </v:shapetype>
-      <v:shape id="_x0000_i1036" type="#_x0000_t75" style="width:12pt;height:12pt" o:bullet="t">
+      <v:shape id="_x0000_i1028" type="#_x0000_t75" style="width:11.25pt;height:11.25pt" o:bullet="t">
         <v:imagedata r:id="rId1" o:title="BD10263_"/>
       </v:shape>
     </w:pict>
@@ -10831,7 +10605,6 @@
     <w:next w:val="Normal"/>
     <w:autoRedefine/>
     <w:uiPriority w:val="39"/>
-    <w:semiHidden/>
     <w:rsid w:val="00656974"/>
     <w:pPr>
       <w:spacing w:before="120" w:after="120"/>
@@ -10848,7 +10621,6 @@
     <w:next w:val="Normal"/>
     <w:autoRedefine/>
     <w:uiPriority w:val="39"/>
-    <w:semiHidden/>
     <w:rsid w:val="007F30AE"/>
     <w:pPr>
       <w:ind w:left="200"/>
@@ -10863,7 +10635,6 @@
     <w:next w:val="Normal"/>
     <w:autoRedefine/>
     <w:uiPriority w:val="39"/>
-    <w:semiHidden/>
     <w:rsid w:val="007F30AE"/>
     <w:pPr>
       <w:ind w:left="400"/>
@@ -11458,7 +11229,7 @@
 </file>
 
 <file path=customXml/itemProps1.xml><?xml version="1.0" encoding="utf-8"?>
-<ds:datastoreItem xmlns:ds="http://schemas.openxmlformats.org/officeDocument/2006/customXml" ds:itemID="{EA1E827F-C115-47F2-AFBB-212BB61309C6}">
+<ds:datastoreItem xmlns:ds="http://schemas.openxmlformats.org/officeDocument/2006/customXml" ds:itemID="{5A933512-57DA-4B13-9AE4-4422BAA5CA91}">
   <ds:schemaRefs>
     <ds:schemaRef ds:uri="http://schemas.openxmlformats.org/officeDocument/2006/bibliography"/>
   </ds:schemaRefs>

</xml_diff>

<commit_message>
mise à jours du rapport
</commit_message>
<xml_diff>
--- a/Rapport de projet.docx
+++ b/Rapport de projet.docx
@@ -3848,7 +3848,12 @@
         <w:t xml:space="preserve">liste hiérarchique des tâches ou </w:t>
       </w:r>
       <w:r>
-        <w:t>GANTT</w:t>
+        <w:t>GANT</w:t>
+      </w:r>
+      <w:bookmarkStart w:id="14" w:name="_GoBack"/>
+      <w:bookmarkEnd w:id="14"/>
+      <w:r>
+        <w:t>T</w:t>
       </w:r>
       <w:r>
         <w:t>, jalons, durée totale</w:t>
@@ -3882,159 +3887,50 @@
       <w:pPr>
         <w:pStyle w:val="Titre1"/>
       </w:pPr>
-      <w:bookmarkStart w:id="14" w:name="_Toc532179957"/>
-      <w:bookmarkStart w:id="15" w:name="_Toc165969641"/>
-      <w:bookmarkStart w:id="16" w:name="_Toc94509109"/>
+      <w:bookmarkStart w:id="15" w:name="_Toc532179957"/>
+      <w:bookmarkStart w:id="16" w:name="_Toc165969641"/>
+      <w:bookmarkStart w:id="17" w:name="_Toc94509109"/>
       <w:r>
         <w:t>Analyse</w:t>
       </w:r>
-      <w:bookmarkEnd w:id="14"/>
       <w:bookmarkEnd w:id="15"/>
       <w:bookmarkEnd w:id="16"/>
+      <w:bookmarkEnd w:id="17"/>
     </w:p>
     <w:p>
       <w:pPr>
         <w:pStyle w:val="Titre2"/>
       </w:pPr>
-      <w:bookmarkStart w:id="17" w:name="_Toc94509110"/>
+      <w:bookmarkStart w:id="18" w:name="_Toc94509110"/>
       <w:r>
         <w:t>Opportunités</w:t>
       </w:r>
-      <w:bookmarkEnd w:id="17"/>
-    </w:p>
-    <w:p>
-      <w:pPr>
-        <w:pStyle w:val="Informations"/>
-        <w:numPr>
-          <w:ilvl w:val="5"/>
-          <w:numId w:val="5"/>
-        </w:numPr>
-      </w:pPr>
-      <w:r>
-        <w:t>Ce paragraphe énumère la l</w:t>
-      </w:r>
-      <w:r>
-        <w:t xml:space="preserve">iste des difficultés potentielles de tout </w:t>
-      </w:r>
-      <w:r>
-        <w:t>ordre :</w:t>
-      </w:r>
-    </w:p>
-    <w:p>
-      <w:pPr>
-        <w:pStyle w:val="Informations"/>
-        <w:numPr>
-          <w:ilvl w:val="6"/>
-          <w:numId w:val="5"/>
-        </w:numPr>
-      </w:pPr>
-      <w:r>
-        <w:t xml:space="preserve">Liste des </w:t>
-      </w:r>
-      <w:r>
-        <w:t>compétences</w:t>
-      </w:r>
-      <w:r>
-        <w:t xml:space="preserve"> à acquérir</w:t>
-      </w:r>
-      <w:r>
-        <w:t xml:space="preserve"> ou approfondir</w:t>
-      </w:r>
-    </w:p>
-    <w:p>
-      <w:pPr>
-        <w:pStyle w:val="Informations"/>
-        <w:numPr>
-          <w:ilvl w:val="6"/>
-          <w:numId w:val="5"/>
-        </w:numPr>
-      </w:pPr>
-      <w:r>
-        <w:t xml:space="preserve">Liste du </w:t>
-      </w:r>
-      <w:r>
-        <w:t>matériel</w:t>
-      </w:r>
-      <w:r>
-        <w:t xml:space="preserve"> à exploiter</w:t>
-      </w:r>
-    </w:p>
-    <w:p>
-      <w:pPr>
-        <w:pStyle w:val="Informations"/>
-        <w:numPr>
-          <w:ilvl w:val="6"/>
-          <w:numId w:val="5"/>
-        </w:numPr>
-      </w:pPr>
-      <w:r>
-        <w:t>Recherche d’</w:t>
-      </w:r>
-      <w:r>
-        <w:t>information</w:t>
-      </w:r>
-      <w:r>
-        <w:t>s</w:t>
-      </w:r>
-      <w:r>
-        <w:t xml:space="preserve"> particulières</w:t>
-      </w:r>
-    </w:p>
-    <w:p>
-      <w:pPr>
-        <w:pStyle w:val="Informations"/>
-        <w:numPr>
-          <w:ilvl w:val="6"/>
-          <w:numId w:val="5"/>
-        </w:numPr>
-      </w:pPr>
-      <w:r>
-        <w:t>Gestion du travail en équipe &amp; collaboration</w:t>
-      </w:r>
-    </w:p>
-    <w:p>
-      <w:pPr>
-        <w:pStyle w:val="Informations"/>
-        <w:numPr>
-          <w:ilvl w:val="5"/>
-          <w:numId w:val="5"/>
-        </w:numPr>
-      </w:pPr>
-      <w:r>
-        <w:t>Ainsi que les s</w:t>
-      </w:r>
-      <w:r>
-        <w:t>olutions possibles</w:t>
-      </w:r>
-    </w:p>
-    <w:p>
-      <w:pPr>
-        <w:pStyle w:val="Informations"/>
-        <w:numPr>
-          <w:ilvl w:val="5"/>
-          <w:numId w:val="16"/>
-        </w:numPr>
-      </w:pPr>
-      <w:r>
-        <w:t>Si les spécifications de départ ne laissent pas de doutes sur la manière de réaliser un projet, ce chapitre ne fera que renvoyer le lecteur aux spécifications.</w:t>
+      <w:bookmarkEnd w:id="18"/>
+    </w:p>
+    <w:p>
+      <w:pPr>
+        <w:pStyle w:val="Retraitcorpsdetexte"/>
+      </w:pPr>
+      <w:r>
+        <w:t>Pour ce projet, on devra s’améliorer au niveau des schémas UML. Nous devons aussi faire des recherches sur la gestion de fichier plus poussé et un apprentissage sur les design pattern.</w:t>
       </w:r>
     </w:p>
     <w:p>
       <w:pPr>
         <w:pStyle w:val="Titre2"/>
       </w:pPr>
-      <w:bookmarkStart w:id="18" w:name="_Toc532179959"/>
-      <w:bookmarkStart w:id="19" w:name="_Toc165969643"/>
-      <w:bookmarkStart w:id="20" w:name="_Toc94509111"/>
+      <w:bookmarkStart w:id="19" w:name="_Toc532179959"/>
+      <w:bookmarkStart w:id="20" w:name="_Toc165969643"/>
+      <w:bookmarkStart w:id="21" w:name="_Toc94509111"/>
       <w:r>
         <w:t>Document d’analyse</w:t>
       </w:r>
-      <w:bookmarkEnd w:id="18"/>
       <w:bookmarkEnd w:id="19"/>
+      <w:bookmarkEnd w:id="20"/>
       <w:r>
         <w:t xml:space="preserve"> et conception</w:t>
       </w:r>
-      <w:bookmarkEnd w:id="20"/>
+      <w:bookmarkEnd w:id="21"/>
     </w:p>
     <w:p>
       <w:pPr>
@@ -4043,8 +3939,6 @@
       <w:r>
         <w:t>Maquette du projet</w:t>
       </w:r>
-      <w:bookmarkStart w:id="21" w:name="_GoBack"/>
-      <w:bookmarkEnd w:id="21"/>
     </w:p>
     <w:p>
       <w:pPr>
@@ -5565,7 +5459,7 @@
               <w:noProof/>
               <w:szCs w:val="16"/>
             </w:rPr>
-            <w:t>6</w:t>
+            <w:t>5</w:t>
           </w:r>
           <w:r>
             <w:rPr>
@@ -5717,16 +5611,31 @@
             </w:rPr>
             <w:t xml:space="preserve">Version: </w:t>
           </w:r>
-          <w:fldSimple w:instr=" REVNUM   \* MERGEFORMAT ">
-            <w:r>
-              <w:rPr>
-                <w:rFonts w:cs="Arial"/>
-                <w:noProof/>
-                <w:szCs w:val="16"/>
-              </w:rPr>
-              <w:t>1</w:t>
-            </w:r>
-          </w:fldSimple>
+          <w:r>
+            <w:fldChar w:fldCharType="begin"/>
+          </w:r>
+          <w:r>
+            <w:instrText xml:space="preserve"> REVNUM   \* MERGEFORMAT </w:instrText>
+          </w:r>
+          <w:r>
+            <w:fldChar w:fldCharType="separate"/>
+          </w:r>
+          <w:r>
+            <w:rPr>
+              <w:rFonts w:cs="Arial"/>
+              <w:noProof/>
+              <w:szCs w:val="16"/>
+            </w:rPr>
+            <w:t>1</w:t>
+          </w:r>
+          <w:r>
+            <w:rPr>
+              <w:rFonts w:cs="Arial"/>
+              <w:noProof/>
+              <w:szCs w:val="16"/>
+            </w:rPr>
+            <w:fldChar w:fldCharType="end"/>
+          </w:r>
           <w:r>
             <w:rPr>
               <w:rFonts w:cs="Arial"/>
@@ -5761,7 +5670,7 @@
               <w:noProof/>
               <w:szCs w:val="16"/>
             </w:rPr>
-            <w:t>31.01.2022 09:21</w:t>
+            <w:t>31.01.2022 09:28</w:t>
           </w:r>
           <w:r>
             <w:rPr>
@@ -5787,16 +5696,31 @@
               <w:szCs w:val="16"/>
             </w:rPr>
           </w:pPr>
-          <w:fldSimple w:instr=" FILENAME  \* FirstCap  \* MERGEFORMAT ">
-            <w:r>
-              <w:rPr>
-                <w:rFonts w:cs="Arial"/>
-                <w:noProof/>
-                <w:szCs w:val="16"/>
-              </w:rPr>
-              <w:t>Document1</w:t>
-            </w:r>
-          </w:fldSimple>
+          <w:r>
+            <w:fldChar w:fldCharType="begin"/>
+          </w:r>
+          <w:r>
+            <w:instrText xml:space="preserve"> FILENAME  \* FirstCap  \* MERGEFORMAT </w:instrText>
+          </w:r>
+          <w:r>
+            <w:fldChar w:fldCharType="separate"/>
+          </w:r>
+          <w:r>
+            <w:rPr>
+              <w:rFonts w:cs="Arial"/>
+              <w:noProof/>
+              <w:szCs w:val="16"/>
+            </w:rPr>
+            <w:t>Document1</w:t>
+          </w:r>
+          <w:r>
+            <w:rPr>
+              <w:rFonts w:cs="Arial"/>
+              <w:noProof/>
+              <w:szCs w:val="16"/>
+            </w:rPr>
+            <w:fldChar w:fldCharType="end"/>
+          </w:r>
         </w:p>
       </w:tc>
     </w:tr>
@@ -5973,7 +5897,7 @@
         <v:path o:extrusionok="f" gradientshapeok="t" o:connecttype="rect"/>
         <o:lock v:ext="edit" aspectratio="t"/>
       </v:shapetype>
-      <v:shape id="_x0000_i1033" type="#_x0000_t75" style="width:11.25pt;height:11.25pt" o:bullet="t">
+      <v:shape id="_x0000_i1028" type="#_x0000_t75" style="width:11.25pt;height:11.25pt" o:bullet="t">
         <v:imagedata r:id="rId1" o:title="BD10263_"/>
       </v:shape>
     </w:pict>
@@ -11080,7 +11004,7 @@
 </file>
 
 <file path=customXml/itemProps1.xml><?xml version="1.0" encoding="utf-8"?>
-<ds:datastoreItem xmlns:ds="http://schemas.openxmlformats.org/officeDocument/2006/customXml" ds:itemID="{0AF569E6-447F-42CA-8369-9DD17BBFD5AC}">
+<ds:datastoreItem xmlns:ds="http://schemas.openxmlformats.org/officeDocument/2006/customXml" ds:itemID="{F0F98EC2-E162-4714-A47C-1C74BBD8B738}">
   <ds:schemaRefs>
     <ds:schemaRef ds:uri="http://schemas.openxmlformats.org/officeDocument/2006/bibliography"/>
   </ds:schemaRefs>

</xml_diff>

<commit_message>
ajout des tests à réaliser
</commit_message>
<xml_diff>
--- a/Rapport de projet.docx
+++ b/Rapport de projet.docx
@@ -145,7 +145,7 @@
         </w:rPr>
         <w:fldChar w:fldCharType="separate"/>
       </w:r>
-      <w:hyperlink w:anchor="_Toc94509098" w:history="1">
+      <w:hyperlink w:anchor="_Toc98749547" w:history="1">
         <w:r>
           <w:rPr>
             <w:rStyle w:val="Lienhypertexte"/>
@@ -191,7 +191,7 @@
             <w:noProof/>
             <w:webHidden/>
           </w:rPr>
-          <w:instrText xml:space="preserve"> PAGEREF _Toc94509098 \h </w:instrText>
+          <w:instrText xml:space="preserve"> PAGEREF _Toc98749547 \h </w:instrText>
         </w:r>
         <w:r>
           <w:rPr>
@@ -237,7 +237,7 @@
           <w:szCs w:val="22"/>
         </w:rPr>
       </w:pPr>
-      <w:hyperlink w:anchor="_Toc94509099" w:history="1">
+      <w:hyperlink w:anchor="_Toc98749548" w:history="1">
         <w:r>
           <w:rPr>
             <w:rStyle w:val="Lienhypertexte"/>
@@ -281,7 +281,7 @@
             <w:noProof/>
             <w:webHidden/>
           </w:rPr>
-          <w:instrText xml:space="preserve"> PAGEREF _Toc94509099 \h </w:instrText>
+          <w:instrText xml:space="preserve"> PAGEREF _Toc98749548 \h </w:instrText>
         </w:r>
         <w:r>
           <w:rPr>
@@ -327,7 +327,7 @@
           <w:szCs w:val="22"/>
         </w:rPr>
       </w:pPr>
-      <w:hyperlink w:anchor="_Toc94509100" w:history="1">
+      <w:hyperlink w:anchor="_Toc98749549" w:history="1">
         <w:r>
           <w:rPr>
             <w:rStyle w:val="Lienhypertexte"/>
@@ -371,7 +371,7 @@
             <w:noProof/>
             <w:webHidden/>
           </w:rPr>
-          <w:instrText xml:space="preserve"> PAGEREF _Toc94509100 \h </w:instrText>
+          <w:instrText xml:space="preserve"> PAGEREF _Toc98749549 \h </w:instrText>
         </w:r>
         <w:r>
           <w:rPr>
@@ -417,7 +417,7 @@
           <w:szCs w:val="22"/>
         </w:rPr>
       </w:pPr>
-      <w:hyperlink w:anchor="_Toc94509101" w:history="1">
+      <w:hyperlink w:anchor="_Toc98749550" w:history="1">
         <w:r>
           <w:rPr>
             <w:rStyle w:val="Lienhypertexte"/>
@@ -461,7 +461,7 @@
             <w:noProof/>
             <w:webHidden/>
           </w:rPr>
-          <w:instrText xml:space="preserve"> PAGEREF _Toc94509101 \h </w:instrText>
+          <w:instrText xml:space="preserve"> PAGEREF _Toc98749550 \h </w:instrText>
         </w:r>
         <w:r>
           <w:rPr>
@@ -507,7 +507,7 @@
           <w:szCs w:val="22"/>
         </w:rPr>
       </w:pPr>
-      <w:hyperlink w:anchor="_Toc94509102" w:history="1">
+      <w:hyperlink w:anchor="_Toc98749551" w:history="1">
         <w:r>
           <w:rPr>
             <w:rStyle w:val="Lienhypertexte"/>
@@ -551,7 +551,7 @@
             <w:noProof/>
             <w:webHidden/>
           </w:rPr>
-          <w:instrText xml:space="preserve"> PAGEREF _Toc94509102 \h </w:instrText>
+          <w:instrText xml:space="preserve"> PAGEREF _Toc98749551 \h </w:instrText>
         </w:r>
         <w:r>
           <w:rPr>
@@ -598,7 +598,7 @@
           <w:szCs w:val="22"/>
         </w:rPr>
       </w:pPr>
-      <w:hyperlink w:anchor="_Toc94509103" w:history="1">
+      <w:hyperlink w:anchor="_Toc98749552" w:history="1">
         <w:r>
           <w:rPr>
             <w:rStyle w:val="Lienhypertexte"/>
@@ -643,7 +643,7 @@
             <w:noProof/>
             <w:webHidden/>
           </w:rPr>
-          <w:instrText xml:space="preserve"> PAGEREF _Toc94509103 \h </w:instrText>
+          <w:instrText xml:space="preserve"> PAGEREF _Toc98749552 \h </w:instrText>
         </w:r>
         <w:r>
           <w:rPr>
@@ -690,7 +690,7 @@
           <w:szCs w:val="22"/>
         </w:rPr>
       </w:pPr>
-      <w:hyperlink w:anchor="_Toc94509104" w:history="1">
+      <w:hyperlink w:anchor="_Toc98749553" w:history="1">
         <w:r>
           <w:rPr>
             <w:rStyle w:val="Lienhypertexte"/>
@@ -714,7 +714,7 @@
             <w:rStyle w:val="Lienhypertexte"/>
             <w:noProof/>
           </w:rPr>
-          <w:t>Caractéristiques des utilisateurs et impacts</w:t>
+          <w:t>Fonctionnalités requises (du point de vue de l’utilisateur)</w:t>
         </w:r>
         <w:r>
           <w:rPr>
@@ -735,7 +735,7 @@
             <w:noProof/>
             <w:webHidden/>
           </w:rPr>
-          <w:instrText xml:space="preserve"> PAGEREF _Toc94509104 \h </w:instrText>
+          <w:instrText xml:space="preserve"> PAGEREF _Toc98749553 \h </w:instrText>
         </w:r>
         <w:r>
           <w:rPr>
@@ -782,7 +782,7 @@
           <w:szCs w:val="22"/>
         </w:rPr>
       </w:pPr>
-      <w:hyperlink w:anchor="_Toc94509105" w:history="1">
+      <w:hyperlink w:anchor="_Toc98749554" w:history="1">
         <w:r>
           <w:rPr>
             <w:rStyle w:val="Lienhypertexte"/>
@@ -806,7 +806,7 @@
             <w:rStyle w:val="Lienhypertexte"/>
             <w:noProof/>
           </w:rPr>
-          <w:t>Fonctionnalités requises (du point de vue de l’utilisateur)</w:t>
+          <w:t>Travail à réaliser par l'apprenti</w:t>
         </w:r>
         <w:r>
           <w:rPr>
@@ -827,7 +827,7 @@
             <w:noProof/>
             <w:webHidden/>
           </w:rPr>
-          <w:instrText xml:space="preserve"> PAGEREF _Toc94509105 \h </w:instrText>
+          <w:instrText xml:space="preserve"> PAGEREF _Toc98749554 \h </w:instrText>
         </w:r>
         <w:r>
           <w:rPr>
@@ -847,7 +847,7 @@
             <w:noProof/>
             <w:webHidden/>
           </w:rPr>
-          <w:t>3</w:t>
+          <w:t>4</w:t>
         </w:r>
         <w:r>
           <w:rPr>
@@ -874,7 +874,7 @@
           <w:szCs w:val="22"/>
         </w:rPr>
       </w:pPr>
-      <w:hyperlink w:anchor="_Toc94509106" w:history="1">
+      <w:hyperlink w:anchor="_Toc98749555" w:history="1">
         <w:r>
           <w:rPr>
             <w:rStyle w:val="Lienhypertexte"/>
@@ -898,7 +898,7 @@
             <w:rStyle w:val="Lienhypertexte"/>
             <w:noProof/>
           </w:rPr>
-          <w:t>Travail à réaliser par l'apprenti</w:t>
+          <w:t>Méthodes de validation des solutions</w:t>
         </w:r>
         <w:r>
           <w:rPr>
@@ -919,99 +919,7 @@
             <w:noProof/>
             <w:webHidden/>
           </w:rPr>
-          <w:instrText xml:space="preserve"> PAGEREF _Toc94509106 \h </w:instrText>
-        </w:r>
-        <w:r>
-          <w:rPr>
-            <w:noProof/>
-            <w:webHidden/>
-          </w:rPr>
-        </w:r>
-        <w:r>
-          <w:rPr>
-            <w:noProof/>
-            <w:webHidden/>
-          </w:rPr>
-          <w:fldChar w:fldCharType="separate"/>
-        </w:r>
-        <w:r>
-          <w:rPr>
-            <w:noProof/>
-            <w:webHidden/>
-          </w:rPr>
-          <w:t>4</w:t>
-        </w:r>
-        <w:r>
-          <w:rPr>
-            <w:noProof/>
-            <w:webHidden/>
-          </w:rPr>
-          <w:fldChar w:fldCharType="end"/>
-        </w:r>
-      </w:hyperlink>
-    </w:p>
-    <w:p>
-      <w:pPr>
-        <w:pStyle w:val="TM3"/>
-        <w:tabs>
-          <w:tab w:val="left" w:pos="1200"/>
-          <w:tab w:val="right" w:leader="dot" w:pos="9060"/>
-        </w:tabs>
-        <w:rPr>
-          <w:rFonts w:eastAsiaTheme="minorEastAsia" w:cstheme="minorBidi"/>
-          <w:i w:val="0"/>
-          <w:iCs w:val="0"/>
-          <w:noProof/>
-          <w:sz w:val="22"/>
-          <w:szCs w:val="22"/>
-        </w:rPr>
-      </w:pPr>
-      <w:hyperlink w:anchor="_Toc94509107" w:history="1">
-        <w:r>
-          <w:rPr>
-            <w:rStyle w:val="Lienhypertexte"/>
-            <w:noProof/>
-          </w:rPr>
-          <w:t>1.4.5</w:t>
-        </w:r>
-        <w:r>
-          <w:rPr>
-            <w:rFonts w:eastAsiaTheme="minorEastAsia" w:cstheme="minorBidi"/>
-            <w:i w:val="0"/>
-            <w:iCs w:val="0"/>
-            <w:noProof/>
-            <w:sz w:val="22"/>
-            <w:szCs w:val="22"/>
-          </w:rPr>
-          <w:tab/>
-        </w:r>
-        <w:r>
-          <w:rPr>
-            <w:rStyle w:val="Lienhypertexte"/>
-            <w:noProof/>
-          </w:rPr>
-          <w:t>Méthodes de validation des solutions</w:t>
-        </w:r>
-        <w:r>
-          <w:rPr>
-            <w:noProof/>
-            <w:webHidden/>
-          </w:rPr>
-          <w:tab/>
-        </w:r>
-        <w:r>
-          <w:rPr>
-            <w:noProof/>
-            <w:webHidden/>
-          </w:rPr>
-          <w:fldChar w:fldCharType="begin"/>
-        </w:r>
-        <w:r>
-          <w:rPr>
-            <w:noProof/>
-            <w:webHidden/>
-          </w:rPr>
-          <w:instrText xml:space="preserve"> PAGEREF _Toc94509107 \h </w:instrText>
+          <w:instrText xml:space="preserve"> PAGEREF _Toc98749555 \h </w:instrText>
         </w:r>
         <w:r>
           <w:rPr>
@@ -1059,7 +967,7 @@
           <w:szCs w:val="22"/>
         </w:rPr>
       </w:pPr>
-      <w:hyperlink w:anchor="_Toc94509108" w:history="1">
+      <w:hyperlink w:anchor="_Toc98749556" w:history="1">
         <w:r>
           <w:rPr>
             <w:rStyle w:val="Lienhypertexte"/>
@@ -1105,7 +1013,7 @@
             <w:noProof/>
             <w:webHidden/>
           </w:rPr>
-          <w:instrText xml:space="preserve"> PAGEREF _Toc94509108 \h </w:instrText>
+          <w:instrText xml:space="preserve"> PAGEREF _Toc98749556 \h </w:instrText>
         </w:r>
         <w:r>
           <w:rPr>
@@ -1153,7 +1061,7 @@
           <w:szCs w:val="22"/>
         </w:rPr>
       </w:pPr>
-      <w:hyperlink w:anchor="_Toc94509109" w:history="1">
+      <w:hyperlink w:anchor="_Toc98749557" w:history="1">
         <w:r>
           <w:rPr>
             <w:rStyle w:val="Lienhypertexte"/>
@@ -1199,7 +1107,7 @@
             <w:noProof/>
             <w:webHidden/>
           </w:rPr>
-          <w:instrText xml:space="preserve"> PAGEREF _Toc94509109 \h </w:instrText>
+          <w:instrText xml:space="preserve"> PAGEREF _Toc98749557 \h </w:instrText>
         </w:r>
         <w:r>
           <w:rPr>
@@ -1245,7 +1153,7 @@
           <w:szCs w:val="22"/>
         </w:rPr>
       </w:pPr>
-      <w:hyperlink w:anchor="_Toc94509110" w:history="1">
+      <w:hyperlink w:anchor="_Toc98749558" w:history="1">
         <w:r>
           <w:rPr>
             <w:rStyle w:val="Lienhypertexte"/>
@@ -1289,7 +1197,7 @@
             <w:noProof/>
             <w:webHidden/>
           </w:rPr>
-          <w:instrText xml:space="preserve"> PAGEREF _Toc94509110 \h </w:instrText>
+          <w:instrText xml:space="preserve"> PAGEREF _Toc98749558 \h </w:instrText>
         </w:r>
         <w:r>
           <w:rPr>
@@ -1335,7 +1243,7 @@
           <w:szCs w:val="22"/>
         </w:rPr>
       </w:pPr>
-      <w:hyperlink w:anchor="_Toc94509111" w:history="1">
+      <w:hyperlink w:anchor="_Toc98749559" w:history="1">
         <w:r>
           <w:rPr>
             <w:rStyle w:val="Lienhypertexte"/>
@@ -1379,7 +1287,7 @@
             <w:noProof/>
             <w:webHidden/>
           </w:rPr>
-          <w:instrText xml:space="preserve"> PAGEREF _Toc94509111 \h </w:instrText>
+          <w:instrText xml:space="preserve"> PAGEREF _Toc98749559 \h </w:instrText>
         </w:r>
         <w:r>
           <w:rPr>
@@ -1400,6 +1308,190 @@
             <w:webHidden/>
           </w:rPr>
           <w:t>5</w:t>
+        </w:r>
+        <w:r>
+          <w:rPr>
+            <w:noProof/>
+            <w:webHidden/>
+          </w:rPr>
+          <w:fldChar w:fldCharType="end"/>
+        </w:r>
+      </w:hyperlink>
+    </w:p>
+    <w:p>
+      <w:pPr>
+        <w:pStyle w:val="TM3"/>
+        <w:tabs>
+          <w:tab w:val="left" w:pos="1200"/>
+          <w:tab w:val="right" w:leader="dot" w:pos="9060"/>
+        </w:tabs>
+        <w:rPr>
+          <w:rFonts w:eastAsiaTheme="minorEastAsia" w:cstheme="minorBidi"/>
+          <w:i w:val="0"/>
+          <w:iCs w:val="0"/>
+          <w:noProof/>
+          <w:sz w:val="22"/>
+          <w:szCs w:val="22"/>
+        </w:rPr>
+      </w:pPr>
+      <w:hyperlink w:anchor="_Toc98749560" w:history="1">
+        <w:r>
+          <w:rPr>
+            <w:rStyle w:val="Lienhypertexte"/>
+            <w:noProof/>
+          </w:rPr>
+          <w:t>3.2.1</w:t>
+        </w:r>
+        <w:r>
+          <w:rPr>
+            <w:rFonts w:eastAsiaTheme="minorEastAsia" w:cstheme="minorBidi"/>
+            <w:i w:val="0"/>
+            <w:iCs w:val="0"/>
+            <w:noProof/>
+            <w:sz w:val="22"/>
+            <w:szCs w:val="22"/>
+          </w:rPr>
+          <w:tab/>
+        </w:r>
+        <w:r>
+          <w:rPr>
+            <w:rStyle w:val="Lienhypertexte"/>
+            <w:noProof/>
+          </w:rPr>
+          <w:t>Maquette du projet</w:t>
+        </w:r>
+        <w:r>
+          <w:rPr>
+            <w:noProof/>
+            <w:webHidden/>
+          </w:rPr>
+          <w:tab/>
+        </w:r>
+        <w:r>
+          <w:rPr>
+            <w:noProof/>
+            <w:webHidden/>
+          </w:rPr>
+          <w:fldChar w:fldCharType="begin"/>
+        </w:r>
+        <w:r>
+          <w:rPr>
+            <w:noProof/>
+            <w:webHidden/>
+          </w:rPr>
+          <w:instrText xml:space="preserve"> PAGEREF _Toc98749560 \h </w:instrText>
+        </w:r>
+        <w:r>
+          <w:rPr>
+            <w:noProof/>
+            <w:webHidden/>
+          </w:rPr>
+        </w:r>
+        <w:r>
+          <w:rPr>
+            <w:noProof/>
+            <w:webHidden/>
+          </w:rPr>
+          <w:fldChar w:fldCharType="separate"/>
+        </w:r>
+        <w:r>
+          <w:rPr>
+            <w:noProof/>
+            <w:webHidden/>
+          </w:rPr>
+          <w:t>5</w:t>
+        </w:r>
+        <w:r>
+          <w:rPr>
+            <w:noProof/>
+            <w:webHidden/>
+          </w:rPr>
+          <w:fldChar w:fldCharType="end"/>
+        </w:r>
+      </w:hyperlink>
+    </w:p>
+    <w:p>
+      <w:pPr>
+        <w:pStyle w:val="TM3"/>
+        <w:tabs>
+          <w:tab w:val="left" w:pos="1200"/>
+          <w:tab w:val="right" w:leader="dot" w:pos="9060"/>
+        </w:tabs>
+        <w:rPr>
+          <w:rFonts w:eastAsiaTheme="minorEastAsia" w:cstheme="minorBidi"/>
+          <w:i w:val="0"/>
+          <w:iCs w:val="0"/>
+          <w:noProof/>
+          <w:sz w:val="22"/>
+          <w:szCs w:val="22"/>
+        </w:rPr>
+      </w:pPr>
+      <w:hyperlink w:anchor="_Toc98749561" w:history="1">
+        <w:r>
+          <w:rPr>
+            <w:rStyle w:val="Lienhypertexte"/>
+            <w:noProof/>
+          </w:rPr>
+          <w:t>3.2.2</w:t>
+        </w:r>
+        <w:r>
+          <w:rPr>
+            <w:rFonts w:eastAsiaTheme="minorEastAsia" w:cstheme="minorBidi"/>
+            <w:i w:val="0"/>
+            <w:iCs w:val="0"/>
+            <w:noProof/>
+            <w:sz w:val="22"/>
+            <w:szCs w:val="22"/>
+          </w:rPr>
+          <w:tab/>
+        </w:r>
+        <w:r>
+          <w:rPr>
+            <w:rStyle w:val="Lienhypertexte"/>
+            <w:noProof/>
+          </w:rPr>
+          <w:t>Base de donnée</w:t>
+        </w:r>
+        <w:r>
+          <w:rPr>
+            <w:noProof/>
+            <w:webHidden/>
+          </w:rPr>
+          <w:tab/>
+        </w:r>
+        <w:r>
+          <w:rPr>
+            <w:noProof/>
+            <w:webHidden/>
+          </w:rPr>
+          <w:fldChar w:fldCharType="begin"/>
+        </w:r>
+        <w:r>
+          <w:rPr>
+            <w:noProof/>
+            <w:webHidden/>
+          </w:rPr>
+          <w:instrText xml:space="preserve"> PAGEREF _Toc98749561 \h </w:instrText>
+        </w:r>
+        <w:r>
+          <w:rPr>
+            <w:noProof/>
+            <w:webHidden/>
+          </w:rPr>
+        </w:r>
+        <w:r>
+          <w:rPr>
+            <w:noProof/>
+            <w:webHidden/>
+          </w:rPr>
+          <w:fldChar w:fldCharType="separate"/>
+        </w:r>
+        <w:r>
+          <w:rPr>
+            <w:noProof/>
+            <w:webHidden/>
+          </w:rPr>
+          <w:t>7</w:t>
         </w:r>
         <w:r>
           <w:rPr>
@@ -1425,7 +1517,7 @@
           <w:szCs w:val="22"/>
         </w:rPr>
       </w:pPr>
-      <w:hyperlink w:anchor="_Toc94509112" w:history="1">
+      <w:hyperlink w:anchor="_Toc98749562" w:history="1">
         <w:r>
           <w:rPr>
             <w:rStyle w:val="Lienhypertexte"/>
@@ -1469,7 +1561,7 @@
             <w:noProof/>
             <w:webHidden/>
           </w:rPr>
-          <w:instrText xml:space="preserve"> PAGEREF _Toc94509112 \h </w:instrText>
+          <w:instrText xml:space="preserve"> PAGEREF _Toc98749562 \h </w:instrText>
         </w:r>
         <w:r>
           <w:rPr>
@@ -1489,97 +1581,7 @@
             <w:noProof/>
             <w:webHidden/>
           </w:rPr>
-          <w:t>5</w:t>
-        </w:r>
-        <w:r>
-          <w:rPr>
-            <w:noProof/>
-            <w:webHidden/>
-          </w:rPr>
-          <w:fldChar w:fldCharType="end"/>
-        </w:r>
-      </w:hyperlink>
-    </w:p>
-    <w:p>
-      <w:pPr>
-        <w:pStyle w:val="TM2"/>
-        <w:tabs>
-          <w:tab w:val="left" w:pos="800"/>
-          <w:tab w:val="right" w:leader="dot" w:pos="9060"/>
-        </w:tabs>
-        <w:rPr>
-          <w:rFonts w:eastAsiaTheme="minorEastAsia" w:cstheme="minorBidi"/>
-          <w:smallCaps w:val="0"/>
-          <w:noProof/>
-          <w:sz w:val="22"/>
-          <w:szCs w:val="22"/>
-        </w:rPr>
-      </w:pPr>
-      <w:hyperlink w:anchor="_Toc94509113" w:history="1">
-        <w:r>
-          <w:rPr>
-            <w:rStyle w:val="Lienhypertexte"/>
-            <w:noProof/>
-          </w:rPr>
-          <w:t>3.4</w:t>
-        </w:r>
-        <w:r>
-          <w:rPr>
-            <w:rFonts w:eastAsiaTheme="minorEastAsia" w:cstheme="minorBidi"/>
-            <w:smallCaps w:val="0"/>
-            <w:noProof/>
-            <w:sz w:val="22"/>
-            <w:szCs w:val="22"/>
-          </w:rPr>
-          <w:tab/>
-        </w:r>
-        <w:r>
-          <w:rPr>
-            <w:rStyle w:val="Lienhypertexte"/>
-            <w:noProof/>
-          </w:rPr>
-          <w:t>Planification détaillée</w:t>
-        </w:r>
-        <w:r>
-          <w:rPr>
-            <w:noProof/>
-            <w:webHidden/>
-          </w:rPr>
-          <w:tab/>
-        </w:r>
-        <w:r>
-          <w:rPr>
-            <w:noProof/>
-            <w:webHidden/>
-          </w:rPr>
-          <w:fldChar w:fldCharType="begin"/>
-        </w:r>
-        <w:r>
-          <w:rPr>
-            <w:noProof/>
-            <w:webHidden/>
-          </w:rPr>
-          <w:instrText xml:space="preserve"> PAGEREF _Toc94509113 \h </w:instrText>
-        </w:r>
-        <w:r>
-          <w:rPr>
-            <w:noProof/>
-            <w:webHidden/>
-          </w:rPr>
-        </w:r>
-        <w:r>
-          <w:rPr>
-            <w:noProof/>
-            <w:webHidden/>
-          </w:rPr>
-          <w:fldChar w:fldCharType="separate"/>
-        </w:r>
-        <w:r>
-          <w:rPr>
-            <w:noProof/>
-            <w:webHidden/>
-          </w:rPr>
-          <w:t>5</w:t>
+          <w:t>7</w:t>
         </w:r>
         <w:r>
           <w:rPr>
@@ -1607,7 +1609,7 @@
           <w:szCs w:val="22"/>
         </w:rPr>
       </w:pPr>
-      <w:hyperlink w:anchor="_Toc94509114" w:history="1">
+      <w:hyperlink w:anchor="_Toc98749563" w:history="1">
         <w:r>
           <w:rPr>
             <w:rStyle w:val="Lienhypertexte"/>
@@ -1653,7 +1655,7 @@
             <w:noProof/>
             <w:webHidden/>
           </w:rPr>
-          <w:instrText xml:space="preserve"> PAGEREF _Toc94509114 \h </w:instrText>
+          <w:instrText xml:space="preserve"> PAGEREF _Toc98749563 \h </w:instrText>
         </w:r>
         <w:r>
           <w:rPr>
@@ -1673,7 +1675,7 @@
             <w:noProof/>
             <w:webHidden/>
           </w:rPr>
-          <w:t>6</w:t>
+          <w:t>8</w:t>
         </w:r>
         <w:r>
           <w:rPr>
@@ -1699,7 +1701,7 @@
           <w:szCs w:val="22"/>
         </w:rPr>
       </w:pPr>
-      <w:hyperlink w:anchor="_Toc94509115" w:history="1">
+      <w:hyperlink w:anchor="_Toc98749564" w:history="1">
         <w:r>
           <w:rPr>
             <w:rStyle w:val="Lienhypertexte"/>
@@ -1743,7 +1745,7 @@
             <w:noProof/>
             <w:webHidden/>
           </w:rPr>
-          <w:instrText xml:space="preserve"> PAGEREF _Toc94509115 \h </w:instrText>
+          <w:instrText xml:space="preserve"> PAGEREF _Toc98749564 \h </w:instrText>
         </w:r>
         <w:r>
           <w:rPr>
@@ -1763,7 +1765,7 @@
             <w:noProof/>
             <w:webHidden/>
           </w:rPr>
-          <w:t>6</w:t>
+          <w:t>8</w:t>
         </w:r>
         <w:r>
           <w:rPr>
@@ -1789,7 +1791,7 @@
           <w:szCs w:val="22"/>
         </w:rPr>
       </w:pPr>
-      <w:hyperlink w:anchor="_Toc94509116" w:history="1">
+      <w:hyperlink w:anchor="_Toc98749565" w:history="1">
         <w:r>
           <w:rPr>
             <w:rStyle w:val="Lienhypertexte"/>
@@ -1833,7 +1835,7 @@
             <w:noProof/>
             <w:webHidden/>
           </w:rPr>
-          <w:instrText xml:space="preserve"> PAGEREF _Toc94509116 \h </w:instrText>
+          <w:instrText xml:space="preserve"> PAGEREF _Toc98749565 \h </w:instrText>
         </w:r>
         <w:r>
           <w:rPr>
@@ -1853,7 +1855,7 @@
             <w:noProof/>
             <w:webHidden/>
           </w:rPr>
-          <w:t>6</w:t>
+          <w:t>8</w:t>
         </w:r>
         <w:r>
           <w:rPr>
@@ -1881,7 +1883,7 @@
           <w:szCs w:val="22"/>
         </w:rPr>
       </w:pPr>
-      <w:hyperlink w:anchor="_Toc94509117" w:history="1">
+      <w:hyperlink w:anchor="_Toc98749566" w:history="1">
         <w:r>
           <w:rPr>
             <w:rStyle w:val="Lienhypertexte"/>
@@ -1927,7 +1929,7 @@
             <w:noProof/>
             <w:webHidden/>
           </w:rPr>
-          <w:instrText xml:space="preserve"> PAGEREF _Toc94509117 \h </w:instrText>
+          <w:instrText xml:space="preserve"> PAGEREF _Toc98749566 \h </w:instrText>
         </w:r>
         <w:r>
           <w:rPr>
@@ -1947,7 +1949,7 @@
             <w:noProof/>
             <w:webHidden/>
           </w:rPr>
-          <w:t>6</w:t>
+          <w:t>8</w:t>
         </w:r>
         <w:r>
           <w:rPr>
@@ -1973,7 +1975,7 @@
           <w:szCs w:val="22"/>
         </w:rPr>
       </w:pPr>
-      <w:hyperlink w:anchor="_Toc94509118" w:history="1">
+      <w:hyperlink w:anchor="_Toc98749567" w:history="1">
         <w:r>
           <w:rPr>
             <w:rStyle w:val="Lienhypertexte"/>
@@ -2017,7 +2019,7 @@
             <w:noProof/>
             <w:webHidden/>
           </w:rPr>
-          <w:instrText xml:space="preserve"> PAGEREF _Toc94509118 \h </w:instrText>
+          <w:instrText xml:space="preserve"> PAGEREF _Toc98749567 \h </w:instrText>
         </w:r>
         <w:r>
           <w:rPr>
@@ -2037,7 +2039,7 @@
             <w:noProof/>
             <w:webHidden/>
           </w:rPr>
-          <w:t>6</w:t>
+          <w:t>8</w:t>
         </w:r>
         <w:r>
           <w:rPr>
@@ -2065,7 +2067,7 @@
           <w:szCs w:val="22"/>
         </w:rPr>
       </w:pPr>
-      <w:hyperlink w:anchor="_Toc94509119" w:history="1">
+      <w:hyperlink w:anchor="_Toc98749568" w:history="1">
         <w:r>
           <w:rPr>
             <w:rStyle w:val="Lienhypertexte"/>
@@ -2111,7 +2113,7 @@
             <w:noProof/>
             <w:webHidden/>
           </w:rPr>
-          <w:instrText xml:space="preserve"> PAGEREF _Toc94509119 \h </w:instrText>
+          <w:instrText xml:space="preserve"> PAGEREF _Toc98749568 \h </w:instrText>
         </w:r>
         <w:r>
           <w:rPr>
@@ -2131,7 +2133,7 @@
             <w:noProof/>
             <w:webHidden/>
           </w:rPr>
-          <w:t>6</w:t>
+          <w:t>8</w:t>
         </w:r>
         <w:r>
           <w:rPr>
@@ -2157,7 +2159,7 @@
           <w:szCs w:val="22"/>
         </w:rPr>
       </w:pPr>
-      <w:hyperlink w:anchor="_Toc94509120" w:history="1">
+      <w:hyperlink w:anchor="_Toc98749569" w:history="1">
         <w:r>
           <w:rPr>
             <w:rStyle w:val="Lienhypertexte"/>
@@ -2201,7 +2203,7 @@
             <w:noProof/>
             <w:webHidden/>
           </w:rPr>
-          <w:instrText xml:space="preserve"> PAGEREF _Toc94509120 \h </w:instrText>
+          <w:instrText xml:space="preserve"> PAGEREF _Toc98749569 \h </w:instrText>
         </w:r>
         <w:r>
           <w:rPr>
@@ -2221,7 +2223,7 @@
             <w:noProof/>
             <w:webHidden/>
           </w:rPr>
-          <w:t>6</w:t>
+          <w:t>8</w:t>
         </w:r>
         <w:r>
           <w:rPr>
@@ -2247,7 +2249,7 @@
           <w:szCs w:val="22"/>
         </w:rPr>
       </w:pPr>
-      <w:hyperlink w:anchor="_Toc94509121" w:history="1">
+      <w:hyperlink w:anchor="_Toc98749570" w:history="1">
         <w:r>
           <w:rPr>
             <w:rStyle w:val="Lienhypertexte"/>
@@ -2291,7 +2293,7 @@
             <w:noProof/>
             <w:webHidden/>
           </w:rPr>
-          <w:instrText xml:space="preserve"> PAGEREF _Toc94509121 \h </w:instrText>
+          <w:instrText xml:space="preserve"> PAGEREF _Toc98749570 \h </w:instrText>
         </w:r>
         <w:r>
           <w:rPr>
@@ -2311,7 +2313,7 @@
             <w:noProof/>
             <w:webHidden/>
           </w:rPr>
-          <w:t>6</w:t>
+          <w:t>8</w:t>
         </w:r>
         <w:r>
           <w:rPr>
@@ -2337,7 +2339,7 @@
           <w:szCs w:val="22"/>
         </w:rPr>
       </w:pPr>
-      <w:hyperlink w:anchor="_Toc94509122" w:history="1">
+      <w:hyperlink w:anchor="_Toc98749571" w:history="1">
         <w:r>
           <w:rPr>
             <w:rStyle w:val="Lienhypertexte"/>
@@ -2381,7 +2383,7 @@
             <w:noProof/>
             <w:webHidden/>
           </w:rPr>
-          <w:instrText xml:space="preserve"> PAGEREF _Toc94509122 \h </w:instrText>
+          <w:instrText xml:space="preserve"> PAGEREF _Toc98749571 \h </w:instrText>
         </w:r>
         <w:r>
           <w:rPr>
@@ -2401,7 +2403,7 @@
             <w:noProof/>
             <w:webHidden/>
           </w:rPr>
-          <w:t>6</w:t>
+          <w:t>8</w:t>
         </w:r>
         <w:r>
           <w:rPr>
@@ -2429,7 +2431,7 @@
           <w:szCs w:val="22"/>
         </w:rPr>
       </w:pPr>
-      <w:hyperlink w:anchor="_Toc94509123" w:history="1">
+      <w:hyperlink w:anchor="_Toc98749572" w:history="1">
         <w:r>
           <w:rPr>
             <w:rStyle w:val="Lienhypertexte"/>
@@ -2475,7 +2477,7 @@
             <w:noProof/>
             <w:webHidden/>
           </w:rPr>
-          <w:instrText xml:space="preserve"> PAGEREF _Toc94509123 \h </w:instrText>
+          <w:instrText xml:space="preserve"> PAGEREF _Toc98749572 \h </w:instrText>
         </w:r>
         <w:r>
           <w:rPr>
@@ -2495,7 +2497,7 @@
             <w:noProof/>
             <w:webHidden/>
           </w:rPr>
-          <w:t>6</w:t>
+          <w:t>8</w:t>
         </w:r>
         <w:r>
           <w:rPr>
@@ -2521,7 +2523,7 @@
           <w:szCs w:val="22"/>
         </w:rPr>
       </w:pPr>
-      <w:hyperlink w:anchor="_Toc94509124" w:history="1">
+      <w:hyperlink w:anchor="_Toc98749573" w:history="1">
         <w:r>
           <w:rPr>
             <w:rStyle w:val="Lienhypertexte"/>
@@ -2565,7 +2567,7 @@
             <w:noProof/>
             <w:webHidden/>
           </w:rPr>
-          <w:instrText xml:space="preserve"> PAGEREF _Toc94509124 \h </w:instrText>
+          <w:instrText xml:space="preserve"> PAGEREF _Toc98749573 \h </w:instrText>
         </w:r>
         <w:r>
           <w:rPr>
@@ -2585,7 +2587,7 @@
             <w:noProof/>
             <w:webHidden/>
           </w:rPr>
-          <w:t>6</w:t>
+          <w:t>8</w:t>
         </w:r>
         <w:r>
           <w:rPr>
@@ -2611,7 +2613,7 @@
           <w:szCs w:val="22"/>
         </w:rPr>
       </w:pPr>
-      <w:hyperlink w:anchor="_Toc94509125" w:history="1">
+      <w:hyperlink w:anchor="_Toc98749574" w:history="1">
         <w:r>
           <w:rPr>
             <w:rStyle w:val="Lienhypertexte"/>
@@ -2655,7 +2657,7 @@
             <w:noProof/>
             <w:webHidden/>
           </w:rPr>
-          <w:instrText xml:space="preserve"> PAGEREF _Toc94509125 \h </w:instrText>
+          <w:instrText xml:space="preserve"> PAGEREF _Toc98749574 \h </w:instrText>
         </w:r>
         <w:r>
           <w:rPr>
@@ -2675,7 +2677,7 @@
             <w:noProof/>
             <w:webHidden/>
           </w:rPr>
-          <w:t>6</w:t>
+          <w:t>8</w:t>
         </w:r>
         <w:r>
           <w:rPr>
@@ -2703,7 +2705,7 @@
           <w:szCs w:val="22"/>
         </w:rPr>
       </w:pPr>
-      <w:hyperlink w:anchor="_Toc94509126" w:history="1">
+      <w:hyperlink w:anchor="_Toc98749575" w:history="1">
         <w:r>
           <w:rPr>
             <w:rStyle w:val="Lienhypertexte"/>
@@ -2749,7 +2751,7 @@
             <w:noProof/>
             <w:webHidden/>
           </w:rPr>
-          <w:instrText xml:space="preserve"> PAGEREF _Toc94509126 \h </w:instrText>
+          <w:instrText xml:space="preserve"> PAGEREF _Toc98749575 \h </w:instrText>
         </w:r>
         <w:r>
           <w:rPr>
@@ -2769,7 +2771,7 @@
             <w:noProof/>
             <w:webHidden/>
           </w:rPr>
-          <w:t>7</w:t>
+          <w:t>9</w:t>
         </w:r>
         <w:r>
           <w:rPr>
@@ -2802,7 +2804,7 @@
       </w:pPr>
       <w:bookmarkStart w:id="0" w:name="_Toc532179955"/>
       <w:bookmarkStart w:id="1" w:name="_Toc165969637"/>
-      <w:bookmarkStart w:id="2" w:name="_Toc94509098"/>
+      <w:bookmarkStart w:id="2" w:name="_Toc98749547"/>
       <w:r>
         <w:lastRenderedPageBreak/>
         <w:t>Spécifications</w:t>
@@ -2820,9 +2822,9 @@
       <w:pPr>
         <w:pStyle w:val="Titre2"/>
       </w:pPr>
-      <w:bookmarkStart w:id="3" w:name="_Toc94509099"/>
-      <w:bookmarkStart w:id="4" w:name="_Toc532179969"/>
-      <w:bookmarkStart w:id="5" w:name="_Toc165969639"/>
+      <w:bookmarkStart w:id="3" w:name="_Toc532179969"/>
+      <w:bookmarkStart w:id="4" w:name="_Toc165969639"/>
+      <w:bookmarkStart w:id="5" w:name="_Toc98749548"/>
       <w:r>
         <w:t>T</w:t>
       </w:r>
@@ -2832,7 +2834,7 @@
       <w:r>
         <w:t>e</w:t>
       </w:r>
-      <w:bookmarkEnd w:id="3"/>
+      <w:bookmarkEnd w:id="5"/>
     </w:p>
     <w:p>
       <w:pPr>
@@ -2851,7 +2853,7 @@
       <w:pPr>
         <w:pStyle w:val="Titre2"/>
       </w:pPr>
-      <w:bookmarkStart w:id="6" w:name="_Toc94509100"/>
+      <w:bookmarkStart w:id="6" w:name="_Toc98749549"/>
       <w:r>
         <w:t>Description</w:t>
       </w:r>
@@ -2904,7 +2906,7 @@
       <w:pPr>
         <w:pStyle w:val="Titre2"/>
       </w:pPr>
-      <w:bookmarkStart w:id="7" w:name="_Toc94509101"/>
+      <w:bookmarkStart w:id="7" w:name="_Toc98749550"/>
       <w:r>
         <w:t>P</w:t>
       </w:r>
@@ -2933,7 +2935,7 @@
       <w:pPr>
         <w:pStyle w:val="Titre2"/>
       </w:pPr>
-      <w:bookmarkStart w:id="8" w:name="_Toc94509102"/>
+      <w:bookmarkStart w:id="8" w:name="_Toc98749551"/>
       <w:r>
         <w:t>Cahier des charges</w:t>
       </w:r>
@@ -2943,7 +2945,7 @@
       <w:pPr>
         <w:pStyle w:val="Titre3"/>
       </w:pPr>
-      <w:bookmarkStart w:id="9" w:name="_Toc94509103"/>
+      <w:bookmarkStart w:id="9" w:name="_Toc98749552"/>
       <w:r>
         <w:t>Objectifs et portée du projet (objectifs SMART</w:t>
       </w:r>
@@ -3135,7 +3137,7 @@
       <w:pPr>
         <w:pStyle w:val="Titre3"/>
       </w:pPr>
-      <w:bookmarkStart w:id="10" w:name="_Toc94509105"/>
+      <w:bookmarkStart w:id="10" w:name="_Toc98749553"/>
       <w:r>
         <w:t>Fonctionnalités requises (du point de vue de l’utilisateur)</w:t>
       </w:r>
@@ -3374,6 +3376,8 @@
           <w:numId w:val="24"/>
         </w:numPr>
       </w:pPr>
+      <w:bookmarkStart w:id="11" w:name="_GoBack"/>
+      <w:bookmarkEnd w:id="11"/>
       <w:r>
         <w:t>Chaque heure</w:t>
       </w:r>
@@ -3494,11 +3498,11 @@
       <w:pPr>
         <w:pStyle w:val="Titre3"/>
       </w:pPr>
-      <w:bookmarkStart w:id="11" w:name="_Toc94509106"/>
+      <w:bookmarkStart w:id="12" w:name="_Toc98749554"/>
       <w:r>
         <w:t>Travail à réaliser par l'apprenti</w:t>
       </w:r>
-      <w:bookmarkEnd w:id="11"/>
+      <w:bookmarkEnd w:id="12"/>
     </w:p>
     <w:p>
       <w:pPr>
@@ -3793,11 +3797,11 @@
       <w:pPr>
         <w:pStyle w:val="Titre3"/>
       </w:pPr>
-      <w:bookmarkStart w:id="12" w:name="_Toc94509107"/>
+      <w:bookmarkStart w:id="13" w:name="_Toc98749555"/>
       <w:r>
         <w:t>Méthodes de validation des solutions</w:t>
       </w:r>
-      <w:bookmarkEnd w:id="12"/>
+      <w:bookmarkEnd w:id="13"/>
     </w:p>
     <w:p>
       <w:pPr>
@@ -3811,16 +3815,16 @@
       <w:pPr>
         <w:pStyle w:val="Titre1"/>
       </w:pPr>
-      <w:bookmarkStart w:id="13" w:name="_Toc94509108"/>
+      <w:bookmarkStart w:id="14" w:name="_Toc98749556"/>
       <w:r>
         <w:t>Planification</w:t>
       </w:r>
+      <w:bookmarkEnd w:id="3"/>
       <w:bookmarkEnd w:id="4"/>
-      <w:bookmarkEnd w:id="5"/>
       <w:r>
         <w:t xml:space="preserve"> Initiale</w:t>
       </w:r>
-      <w:bookmarkEnd w:id="13"/>
+      <w:bookmarkEnd w:id="14"/>
     </w:p>
     <w:p>
       <w:pPr>
@@ -3848,12 +3852,7 @@
         <w:t xml:space="preserve">liste hiérarchique des tâches ou </w:t>
       </w:r>
       <w:r>
-        <w:t>GANT</w:t>
-      </w:r>
-      <w:bookmarkStart w:id="14" w:name="_GoBack"/>
-      <w:bookmarkEnd w:id="14"/>
-      <w:r>
-        <w:t>T</w:t>
+        <w:t>GANTT</w:t>
       </w:r>
       <w:r>
         <w:t>, jalons, durée totale</w:t>
@@ -3889,7 +3888,7 @@
       </w:pPr>
       <w:bookmarkStart w:id="15" w:name="_Toc532179957"/>
       <w:bookmarkStart w:id="16" w:name="_Toc165969641"/>
-      <w:bookmarkStart w:id="17" w:name="_Toc94509109"/>
+      <w:bookmarkStart w:id="17" w:name="_Toc98749557"/>
       <w:r>
         <w:t>Analyse</w:t>
       </w:r>
@@ -3901,7 +3900,7 @@
       <w:pPr>
         <w:pStyle w:val="Titre2"/>
       </w:pPr>
-      <w:bookmarkStart w:id="18" w:name="_Toc94509110"/>
+      <w:bookmarkStart w:id="18" w:name="_Toc98749558"/>
       <w:r>
         <w:t>Opportunités</w:t>
       </w:r>
@@ -3921,7 +3920,7 @@
       </w:pPr>
       <w:bookmarkStart w:id="19" w:name="_Toc532179959"/>
       <w:bookmarkStart w:id="20" w:name="_Toc165969643"/>
-      <w:bookmarkStart w:id="21" w:name="_Toc94509111"/>
+      <w:bookmarkStart w:id="21" w:name="_Toc98749559"/>
       <w:r>
         <w:t>Document d’analyse</w:t>
       </w:r>
@@ -3936,9 +3935,11 @@
       <w:pPr>
         <w:pStyle w:val="Titre3"/>
       </w:pPr>
+      <w:bookmarkStart w:id="22" w:name="_Toc98749560"/>
       <w:r>
         <w:t>Maquette du projet</w:t>
       </w:r>
+      <w:bookmarkEnd w:id="22"/>
     </w:p>
     <w:p>
       <w:pPr>
@@ -4326,9 +4327,11 @@
       <w:pPr>
         <w:pStyle w:val="Titre3"/>
       </w:pPr>
+      <w:bookmarkStart w:id="23" w:name="_Toc98749561"/>
       <w:r>
         <w:t>Base de donnée</w:t>
       </w:r>
+      <w:bookmarkEnd w:id="23"/>
     </w:p>
     <w:p>
       <w:pPr>
@@ -4359,106 +4362,179 @@
       <w:pPr>
         <w:pStyle w:val="Titre2"/>
       </w:pPr>
-      <w:bookmarkStart w:id="22" w:name="_Toc532179967"/>
-      <w:bookmarkStart w:id="23" w:name="_Toc165969651"/>
-      <w:bookmarkStart w:id="24" w:name="_Toc94509112"/>
+      <w:bookmarkStart w:id="24" w:name="_Toc532179967"/>
+      <w:bookmarkStart w:id="25" w:name="_Toc165969651"/>
+      <w:bookmarkStart w:id="26" w:name="_Toc98749562"/>
       <w:r>
         <w:t>Conception des tests</w:t>
       </w:r>
-      <w:bookmarkEnd w:id="22"/>
-      <w:bookmarkEnd w:id="23"/>
       <w:bookmarkEnd w:id="24"/>
-    </w:p>
-    <w:p>
-      <w:pPr>
-        <w:pStyle w:val="Informations"/>
+      <w:bookmarkEnd w:id="25"/>
+      <w:bookmarkEnd w:id="26"/>
+    </w:p>
+    <w:p>
+      <w:pPr>
+        <w:pStyle w:val="Retraitcorpsdetexte"/>
         <w:numPr>
-          <w:ilvl w:val="5"/>
-          <w:numId w:val="7"/>
+          <w:ilvl w:val="0"/>
+          <w:numId w:val="35"/>
         </w:numPr>
       </w:pPr>
       <w:r>
-        <w:t xml:space="preserve">Ce paragraphe permet de spécifier la stratégie de </w:t>
-      </w:r>
-      <w:r>
-        <w:t>test </w:t>
-      </w:r>
-      <w:r>
-        <w:t xml:space="preserve">qui sera menée au point </w:t>
-      </w:r>
-      <w:r>
-        <w:fldChar w:fldCharType="begin"/>
-      </w:r>
-      <w:r>
-        <w:instrText xml:space="preserve"> REF _Ref308525868 \r \h </w:instrText>
-      </w:r>
-      <w:r>
-        <w:fldChar w:fldCharType="separate"/>
-      </w:r>
-      <w:r>
-        <w:t>5.1</w:t>
-      </w:r>
-      <w:r>
-        <w:fldChar w:fldCharType="end"/>
-      </w:r>
-    </w:p>
-    <w:p>
-      <w:pPr>
-        <w:pStyle w:val="Informations"/>
+        <w:t>Flèche du dessus qui navigue entre les disques(site).</w:t>
+      </w:r>
+    </w:p>
+    <w:p>
+      <w:pPr>
+        <w:pStyle w:val="Retraitcorpsdetexte"/>
         <w:numPr>
-          <w:ilvl w:val="5"/>
-          <w:numId w:val="7"/>
+          <w:ilvl w:val="0"/>
+          <w:numId w:val="35"/>
         </w:numPr>
       </w:pPr>
       <w:r>
-        <w:t>Qui, quand, avec quelles données, dans quel ordre, etc.</w:t>
-      </w:r>
-    </w:p>
-    <w:p>
-      <w:pPr>
-        <w:pStyle w:val="Titre2"/>
-      </w:pPr>
-      <w:bookmarkStart w:id="25" w:name="_Toc94509113"/>
-      <w:bookmarkStart w:id="26" w:name="_Toc532179961"/>
-      <w:r>
-        <w:t>Planification</w:t>
-      </w:r>
-      <w:r>
-        <w:t xml:space="preserve"> détaillé</w:t>
-      </w:r>
-      <w:r>
-        <w:t>e</w:t>
-      </w:r>
-      <w:bookmarkEnd w:id="25"/>
-    </w:p>
-    <w:p>
-      <w:pPr>
-        <w:pStyle w:val="Informations"/>
+        <w:t>Filtre bouton fonctionnelle</w:t>
+      </w:r>
+    </w:p>
+    <w:p>
+      <w:pPr>
+        <w:pStyle w:val="Retraitcorpsdetexte"/>
         <w:numPr>
-          <w:ilvl w:val="5"/>
-          <w:numId w:val="8"/>
+          <w:ilvl w:val="0"/>
+          <w:numId w:val="35"/>
         </w:numPr>
       </w:pPr>
       <w:r>
-        <w:t>A ce stade, après l’analyse complète du projet, un planning détaillé et complet (avec tâches, sous-tâches, dépendances, durée</w:t>
-      </w:r>
-      <w:r>
-        <w:t>, …) peut être finalisé.</w:t>
-      </w:r>
-    </w:p>
-    <w:p>
-      <w:pPr>
-        <w:pStyle w:val="Informations"/>
+        <w:t>Barre de rechercher qui afficher les fichiers</w:t>
+      </w:r>
+    </w:p>
+    <w:p>
+      <w:pPr>
+        <w:pStyle w:val="Retraitcorpsdetexte"/>
         <w:numPr>
-          <w:ilvl w:val="5"/>
-          <w:numId w:val="8"/>
+          <w:ilvl w:val="0"/>
+          <w:numId w:val="35"/>
         </w:numPr>
       </w:pPr>
       <w:r>
-        <w:t>Le planning détaillé doit s’inscrire dans le planning initial.</w:t>
-      </w:r>
-      <w:r>
-        <w:t xml:space="preserve"> Il faut que l’on puisse situer cette planification détaillée par rapport à la planification initiale.</w:t>
+        <w:t>Liste d’extension qui doit afficher les extensions en fonction du contenu du dossier.</w:t>
+      </w:r>
+    </w:p>
+    <w:p>
+      <w:pPr>
+        <w:pStyle w:val="Retraitcorpsdetexte"/>
+        <w:numPr>
+          <w:ilvl w:val="0"/>
+          <w:numId w:val="35"/>
+        </w:numPr>
+      </w:pPr>
+      <w:r>
+        <w:t>Afficher le nombre de résultat(s).</w:t>
+      </w:r>
+    </w:p>
+    <w:p>
+      <w:pPr>
+        <w:pStyle w:val="Retraitcorpsdetexte"/>
+        <w:numPr>
+          <w:ilvl w:val="0"/>
+          <w:numId w:val="35"/>
+        </w:numPr>
+      </w:pPr>
+      <w:r>
+        <w:t>Ouverture d’un dossier</w:t>
+      </w:r>
+      <w:r>
+        <w:t xml:space="preserve"> quand on clique dessue</w:t>
+      </w:r>
+      <w:r>
+        <w:t>.</w:t>
+      </w:r>
+    </w:p>
+    <w:p>
+      <w:pPr>
+        <w:pStyle w:val="Retraitcorpsdetexte"/>
+        <w:numPr>
+          <w:ilvl w:val="0"/>
+          <w:numId w:val="35"/>
+        </w:numPr>
+      </w:pPr>
+      <w:r>
+        <w:t>Ouverture d’</w:t>
+      </w:r>
+      <w:r>
+        <w:t>un fichier quand on clique dessue.</w:t>
+      </w:r>
+    </w:p>
+    <w:p>
+      <w:pPr>
+        <w:pStyle w:val="Retraitcorpsdetexte"/>
+        <w:numPr>
+          <w:ilvl w:val="0"/>
+          <w:numId w:val="35"/>
+        </w:numPr>
+      </w:pPr>
+      <w:r>
+        <w:t>Affichage du chemin actuel.</w:t>
+      </w:r>
+    </w:p>
+    <w:p>
+      <w:pPr>
+        <w:pStyle w:val="Retraitcorpsdetexte"/>
+        <w:numPr>
+          <w:ilvl w:val="0"/>
+          <w:numId w:val="35"/>
+        </w:numPr>
+      </w:pPr>
+      <w:r>
+        <w:t>Indexation correcte quand on clique sur le bouton indexer.</w:t>
+      </w:r>
+    </w:p>
+    <w:p>
+      <w:pPr>
+        <w:pStyle w:val="Retraitcorpsdetexte"/>
+        <w:numPr>
+          <w:ilvl w:val="0"/>
+          <w:numId w:val="35"/>
+        </w:numPr>
+      </w:pPr>
+      <w:r>
+        <w:t>Affichage de la fenêtre historique et inversement.</w:t>
+      </w:r>
+    </w:p>
+    <w:p>
+      <w:pPr>
+        <w:pStyle w:val="Retraitcorpsdetexte"/>
+        <w:numPr>
+          <w:ilvl w:val="0"/>
+          <w:numId w:val="35"/>
+        </w:numPr>
+      </w:pPr>
+      <w:r>
+        <w:t>Bonne récupération de la base de donnée.</w:t>
+      </w:r>
+    </w:p>
+    <w:p>
+      <w:pPr>
+        <w:pStyle w:val="Retraitcorpsdetexte"/>
+        <w:numPr>
+          <w:ilvl w:val="0"/>
+          <w:numId w:val="35"/>
+        </w:numPr>
+      </w:pPr>
+      <w:r>
+        <w:t>Bon affichage des dates et du nombre de résultat</w:t>
+      </w:r>
+    </w:p>
+    <w:p>
+      <w:pPr>
+        <w:pStyle w:val="Retraitcorpsdetexte"/>
+        <w:numPr>
+          <w:ilvl w:val="0"/>
+          <w:numId w:val="35"/>
+        </w:numPr>
+      </w:pPr>
+      <w:r>
+        <w:t>Bon affichage de la liste des dates.</w:t>
       </w:r>
     </w:p>
     <w:p>
@@ -4467,9 +4543,9 @@
       </w:pPr>
       <w:bookmarkStart w:id="27" w:name="_Toc532179964"/>
       <w:bookmarkStart w:id="28" w:name="_Toc165969648"/>
-      <w:bookmarkStart w:id="29" w:name="_Toc94509114"/>
-      <w:bookmarkEnd w:id="26"/>
-      <w:r>
+      <w:bookmarkStart w:id="29" w:name="_Toc98749563"/>
+      <w:r>
+        <w:lastRenderedPageBreak/>
         <w:t>Réalisation</w:t>
       </w:r>
       <w:bookmarkEnd w:id="27"/>
@@ -4482,7 +4558,7 @@
       </w:pPr>
       <w:bookmarkStart w:id="30" w:name="_Toc532179965"/>
       <w:bookmarkStart w:id="31" w:name="_Toc165969649"/>
-      <w:bookmarkStart w:id="32" w:name="_Toc94509115"/>
+      <w:bookmarkStart w:id="32" w:name="_Toc98749564"/>
       <w:r>
         <w:t>Dossier de Réalisation</w:t>
       </w:r>
@@ -4601,7 +4677,6 @@
         </w:numPr>
       </w:pPr>
       <w:r>
-        <w:lastRenderedPageBreak/>
         <w:t>Modèle physique d’une base de données.</w:t>
       </w:r>
     </w:p>
@@ -4650,7 +4725,7 @@
       </w:pPr>
       <w:bookmarkStart w:id="33" w:name="_Toc532179960"/>
       <w:bookmarkStart w:id="34" w:name="_Toc165969644"/>
-      <w:bookmarkStart w:id="35" w:name="_Toc94509116"/>
+      <w:bookmarkStart w:id="35" w:name="_Toc98749565"/>
       <w:r>
         <w:t>Modifications</w:t>
       </w:r>
@@ -4700,7 +4775,7 @@
       </w:pPr>
       <w:bookmarkStart w:id="36" w:name="_Toc532179966"/>
       <w:bookmarkStart w:id="37" w:name="_Toc165969650"/>
-      <w:bookmarkStart w:id="38" w:name="_Toc94509117"/>
+      <w:bookmarkStart w:id="38" w:name="_Toc98749566"/>
       <w:r>
         <w:t>Tests</w:t>
       </w:r>
@@ -4715,7 +4790,7 @@
       <w:bookmarkStart w:id="39" w:name="_Toc532179968"/>
       <w:bookmarkStart w:id="40" w:name="_Toc165969652"/>
       <w:bookmarkStart w:id="41" w:name="_Ref308525868"/>
-      <w:bookmarkStart w:id="42" w:name="_Toc94509118"/>
+      <w:bookmarkStart w:id="42" w:name="_Toc98749567"/>
       <w:r>
         <w:t>Dossier des tests</w:t>
       </w:r>
@@ -4810,7 +4885,7 @@
         <w:pStyle w:val="Titre1"/>
       </w:pPr>
       <w:bookmarkStart w:id="43" w:name="_Toc165969653"/>
-      <w:bookmarkStart w:id="44" w:name="_Toc94509119"/>
+      <w:bookmarkStart w:id="44" w:name="_Toc98749568"/>
       <w:r>
         <w:t>Conclusion</w:t>
       </w:r>
@@ -4822,7 +4897,7 @@
         <w:pStyle w:val="Titre2"/>
       </w:pPr>
       <w:bookmarkStart w:id="45" w:name="_Toc165969654"/>
-      <w:bookmarkStart w:id="46" w:name="_Toc94509120"/>
+      <w:bookmarkStart w:id="46" w:name="_Toc98749569"/>
       <w:r>
         <w:t xml:space="preserve">Bilan des </w:t>
       </w:r>
@@ -4870,7 +4945,7 @@
         <w:pStyle w:val="Titre2"/>
       </w:pPr>
       <w:bookmarkStart w:id="47" w:name="_Toc165969655"/>
-      <w:bookmarkStart w:id="48" w:name="_Toc94509121"/>
+      <w:bookmarkStart w:id="48" w:name="_Toc98749570"/>
       <w:r>
         <w:t>Bilan de la planification</w:t>
       </w:r>
@@ -4917,7 +4992,7 @@
         <w:pStyle w:val="Titre2"/>
       </w:pPr>
       <w:bookmarkStart w:id="49" w:name="_Toc165969656"/>
-      <w:bookmarkStart w:id="50" w:name="_Toc94509122"/>
+      <w:bookmarkStart w:id="50" w:name="_Toc98749571"/>
       <w:r>
         <w:t>Bilan personnel</w:t>
       </w:r>
@@ -5026,7 +5101,7 @@
       </w:pPr>
       <w:bookmarkStart w:id="51" w:name="_Toc532179971"/>
       <w:bookmarkStart w:id="52" w:name="_Toc165969657"/>
-      <w:bookmarkStart w:id="53" w:name="_Toc94509123"/>
+      <w:bookmarkStart w:id="53" w:name="_Toc98749572"/>
       <w:r>
         <w:t>Divers</w:t>
       </w:r>
@@ -5040,7 +5115,7 @@
       </w:pPr>
       <w:bookmarkStart w:id="54" w:name="_Toc532179972"/>
       <w:bookmarkStart w:id="55" w:name="_Toc165969658"/>
-      <w:bookmarkStart w:id="56" w:name="_Toc94509124"/>
+      <w:bookmarkStart w:id="56" w:name="_Toc98749573"/>
       <w:r>
         <w:t>Journal de travail</w:t>
       </w:r>
@@ -5082,7 +5157,7 @@
       <w:pPr>
         <w:pStyle w:val="Titre2"/>
       </w:pPr>
-      <w:bookmarkStart w:id="57" w:name="_Toc94509125"/>
+      <w:bookmarkStart w:id="57" w:name="_Toc98749574"/>
       <w:r>
         <w:t>Webographie</w:t>
       </w:r>
@@ -5104,8 +5179,9 @@
       <w:pPr>
         <w:pStyle w:val="Titre1"/>
       </w:pPr>
-      <w:bookmarkStart w:id="58" w:name="_Toc94509126"/>
-      <w:r>
+      <w:bookmarkStart w:id="58" w:name="_Toc98749575"/>
+      <w:r>
+        <w:lastRenderedPageBreak/>
         <w:t>Annexes</w:t>
       </w:r>
       <w:bookmarkEnd w:id="58"/>
@@ -5459,7 +5535,7 @@
               <w:noProof/>
               <w:szCs w:val="16"/>
             </w:rPr>
-            <w:t>5</w:t>
+            <w:t>8</w:t>
           </w:r>
           <w:r>
             <w:rPr>
@@ -5508,7 +5584,7 @@
               <w:noProof/>
               <w:szCs w:val="16"/>
             </w:rPr>
-            <w:t>8</w:t>
+            <w:t>9</w:t>
           </w:r>
           <w:r>
             <w:rPr>
@@ -5611,31 +5687,16 @@
             </w:rPr>
             <w:t xml:space="preserve">Version: </w:t>
           </w:r>
-          <w:r>
-            <w:fldChar w:fldCharType="begin"/>
-          </w:r>
-          <w:r>
-            <w:instrText xml:space="preserve"> REVNUM   \* MERGEFORMAT </w:instrText>
-          </w:r>
-          <w:r>
-            <w:fldChar w:fldCharType="separate"/>
-          </w:r>
-          <w:r>
-            <w:rPr>
-              <w:rFonts w:cs="Arial"/>
-              <w:noProof/>
-              <w:szCs w:val="16"/>
-            </w:rPr>
-            <w:t>1</w:t>
-          </w:r>
-          <w:r>
-            <w:rPr>
-              <w:rFonts w:cs="Arial"/>
-              <w:noProof/>
-              <w:szCs w:val="16"/>
-            </w:rPr>
-            <w:fldChar w:fldCharType="end"/>
-          </w:r>
+          <w:fldSimple w:instr=" REVNUM   \* MERGEFORMAT ">
+            <w:r>
+              <w:rPr>
+                <w:rFonts w:cs="Arial"/>
+                <w:noProof/>
+                <w:szCs w:val="16"/>
+              </w:rPr>
+              <w:t>1</w:t>
+            </w:r>
+          </w:fldSimple>
           <w:r>
             <w:rPr>
               <w:rFonts w:cs="Arial"/>
@@ -5670,7 +5731,7 @@
               <w:noProof/>
               <w:szCs w:val="16"/>
             </w:rPr>
-            <w:t>31.01.2022 09:28</w:t>
+            <w:t>21.03.2022 08:12</w:t>
           </w:r>
           <w:r>
             <w:rPr>
@@ -5696,31 +5757,16 @@
               <w:szCs w:val="16"/>
             </w:rPr>
           </w:pPr>
-          <w:r>
-            <w:fldChar w:fldCharType="begin"/>
-          </w:r>
-          <w:r>
-            <w:instrText xml:space="preserve"> FILENAME  \* FirstCap  \* MERGEFORMAT </w:instrText>
-          </w:r>
-          <w:r>
-            <w:fldChar w:fldCharType="separate"/>
-          </w:r>
-          <w:r>
-            <w:rPr>
-              <w:rFonts w:cs="Arial"/>
-              <w:noProof/>
-              <w:szCs w:val="16"/>
-            </w:rPr>
-            <w:t>Document1</w:t>
-          </w:r>
-          <w:r>
-            <w:rPr>
-              <w:rFonts w:cs="Arial"/>
-              <w:noProof/>
-              <w:szCs w:val="16"/>
-            </w:rPr>
-            <w:fldChar w:fldCharType="end"/>
-          </w:r>
+          <w:fldSimple w:instr=" FILENAME  \* FirstCap  \* MERGEFORMAT ">
+            <w:r>
+              <w:rPr>
+                <w:rFonts w:cs="Arial"/>
+                <w:noProof/>
+                <w:szCs w:val="16"/>
+              </w:rPr>
+              <w:t>Document1</w:t>
+            </w:r>
+          </w:fldSimple>
         </w:p>
       </w:tc>
     </w:tr>
@@ -5897,7 +5943,7 @@
         <v:path o:extrusionok="f" gradientshapeok="t" o:connecttype="rect"/>
         <o:lock v:ext="edit" aspectratio="t"/>
       </v:shapetype>
-      <v:shape id="_x0000_i1028" type="#_x0000_t75" style="width:11.25pt;height:11.25pt" o:bullet="t">
+      <v:shape id="_x0000_i1035" type="#_x0000_t75" style="width:11.25pt;height:11.25pt" o:bullet="t">
         <v:imagedata r:id="rId1" o:title="BD10263_"/>
       </v:shape>
     </w:pict>
@@ -8881,6 +8927,95 @@
     </w:lvl>
   </w:abstractNum>
   <w:abstractNum w:abstractNumId="28" w15:restartNumberingAfterBreak="0">
+    <w:nsid w:val="6DBA34B7"/>
+    <w:multiLevelType w:val="hybridMultilevel"/>
+    <w:tmpl w:val="E1FADB50"/>
+    <w:lvl w:ilvl="0" w:tplc="7CDC91FC">
+      <w:start w:val="1"/>
+      <w:numFmt w:val="decimal"/>
+      <w:lvlText w:val="%1."/>
+      <w:lvlJc w:val="left"/>
+      <w:pPr>
+        <w:ind w:left="1494" w:hanging="360"/>
+      </w:pPr>
+      <w:rPr>
+        <w:rFonts w:hint="default"/>
+      </w:rPr>
+    </w:lvl>
+    <w:lvl w:ilvl="1" w:tplc="100C0019" w:tentative="1">
+      <w:start w:val="1"/>
+      <w:numFmt w:val="lowerLetter"/>
+      <w:lvlText w:val="%2."/>
+      <w:lvlJc w:val="left"/>
+      <w:pPr>
+        <w:ind w:left="2214" w:hanging="360"/>
+      </w:pPr>
+    </w:lvl>
+    <w:lvl w:ilvl="2" w:tplc="100C001B" w:tentative="1">
+      <w:start w:val="1"/>
+      <w:numFmt w:val="lowerRoman"/>
+      <w:lvlText w:val="%3."/>
+      <w:lvlJc w:val="right"/>
+      <w:pPr>
+        <w:ind w:left="2934" w:hanging="180"/>
+      </w:pPr>
+    </w:lvl>
+    <w:lvl w:ilvl="3" w:tplc="100C000F" w:tentative="1">
+      <w:start w:val="1"/>
+      <w:numFmt w:val="decimal"/>
+      <w:lvlText w:val="%4."/>
+      <w:lvlJc w:val="left"/>
+      <w:pPr>
+        <w:ind w:left="3654" w:hanging="360"/>
+      </w:pPr>
+    </w:lvl>
+    <w:lvl w:ilvl="4" w:tplc="100C0019" w:tentative="1">
+      <w:start w:val="1"/>
+      <w:numFmt w:val="lowerLetter"/>
+      <w:lvlText w:val="%5."/>
+      <w:lvlJc w:val="left"/>
+      <w:pPr>
+        <w:ind w:left="4374" w:hanging="360"/>
+      </w:pPr>
+    </w:lvl>
+    <w:lvl w:ilvl="5" w:tplc="100C001B" w:tentative="1">
+      <w:start w:val="1"/>
+      <w:numFmt w:val="lowerRoman"/>
+      <w:lvlText w:val="%6."/>
+      <w:lvlJc w:val="right"/>
+      <w:pPr>
+        <w:ind w:left="5094" w:hanging="180"/>
+      </w:pPr>
+    </w:lvl>
+    <w:lvl w:ilvl="6" w:tplc="100C000F" w:tentative="1">
+      <w:start w:val="1"/>
+      <w:numFmt w:val="decimal"/>
+      <w:lvlText w:val="%7."/>
+      <w:lvlJc w:val="left"/>
+      <w:pPr>
+        <w:ind w:left="5814" w:hanging="360"/>
+      </w:pPr>
+    </w:lvl>
+    <w:lvl w:ilvl="7" w:tplc="100C0019" w:tentative="1">
+      <w:start w:val="1"/>
+      <w:numFmt w:val="lowerLetter"/>
+      <w:lvlText w:val="%8."/>
+      <w:lvlJc w:val="left"/>
+      <w:pPr>
+        <w:ind w:left="6534" w:hanging="360"/>
+      </w:pPr>
+    </w:lvl>
+    <w:lvl w:ilvl="8" w:tplc="100C001B" w:tentative="1">
+      <w:start w:val="1"/>
+      <w:numFmt w:val="lowerRoman"/>
+      <w:lvlText w:val="%9."/>
+      <w:lvlJc w:val="right"/>
+      <w:pPr>
+        <w:ind w:left="7254" w:hanging="180"/>
+      </w:pPr>
+    </w:lvl>
+  </w:abstractNum>
+  <w:abstractNum w:abstractNumId="29" w15:restartNumberingAfterBreak="0">
     <w:nsid w:val="70C03573"/>
     <w:multiLevelType w:val="multilevel"/>
     <w:tmpl w:val="100C0021"/>
@@ -8993,7 +9128,7 @@
       </w:rPr>
     </w:lvl>
   </w:abstractNum>
-  <w:abstractNum w:abstractNumId="29" w15:restartNumberingAfterBreak="0">
+  <w:abstractNum w:abstractNumId="30" w15:restartNumberingAfterBreak="0">
     <w:nsid w:val="71ED576E"/>
     <w:multiLevelType w:val="hybridMultilevel"/>
     <w:tmpl w:val="D68650AE"/>
@@ -9079,7 +9214,7 @@
       </w:pPr>
     </w:lvl>
   </w:abstractNum>
-  <w:abstractNum w:abstractNumId="30" w15:restartNumberingAfterBreak="0">
+  <w:abstractNum w:abstractNumId="31" w15:restartNumberingAfterBreak="0">
     <w:nsid w:val="74413577"/>
     <w:multiLevelType w:val="hybridMultilevel"/>
     <w:tmpl w:val="8990DF08"/>
@@ -9165,7 +9300,7 @@
       </w:pPr>
     </w:lvl>
   </w:abstractNum>
-  <w:abstractNum w:abstractNumId="31" w15:restartNumberingAfterBreak="0">
+  <w:abstractNum w:abstractNumId="32" w15:restartNumberingAfterBreak="0">
     <w:nsid w:val="7CE65B8F"/>
     <w:multiLevelType w:val="hybridMultilevel"/>
     <w:tmpl w:val="2A3EDB10"/>
@@ -9278,7 +9413,7 @@
       </w:rPr>
     </w:lvl>
   </w:abstractNum>
-  <w:abstractNum w:abstractNumId="32" w15:restartNumberingAfterBreak="0">
+  <w:abstractNum w:abstractNumId="33" w15:restartNumberingAfterBreak="0">
     <w:nsid w:val="7D341497"/>
     <w:multiLevelType w:val="hybridMultilevel"/>
     <w:tmpl w:val="507C057C"/>
@@ -9391,7 +9526,7 @@
       </w:rPr>
     </w:lvl>
   </w:abstractNum>
-  <w:abstractNum w:abstractNumId="33" w15:restartNumberingAfterBreak="0">
+  <w:abstractNum w:abstractNumId="34" w15:restartNumberingAfterBreak="0">
     <w:nsid w:val="7E7F1C51"/>
     <w:multiLevelType w:val="multilevel"/>
     <w:tmpl w:val="100C0021"/>
@@ -9523,10 +9658,10 @@
     <w:abstractNumId w:val="17"/>
   </w:num>
   <w:num w:numId="7">
-    <w:abstractNumId w:val="33"/>
+    <w:abstractNumId w:val="34"/>
   </w:num>
   <w:num w:numId="8">
-    <w:abstractNumId w:val="28"/>
+    <w:abstractNumId w:val="29"/>
   </w:num>
   <w:num w:numId="9">
     <w:abstractNumId w:val="0"/>
@@ -9580,13 +9715,13 @@
     <w:abstractNumId w:val="19"/>
   </w:num>
   <w:num w:numId="26">
-    <w:abstractNumId w:val="31"/>
+    <w:abstractNumId w:val="32"/>
   </w:num>
   <w:num w:numId="27">
-    <w:abstractNumId w:val="32"/>
+    <w:abstractNumId w:val="33"/>
   </w:num>
   <w:num w:numId="28">
-    <w:abstractNumId w:val="29"/>
+    <w:abstractNumId w:val="30"/>
   </w:num>
   <w:num w:numId="29">
     <w:abstractNumId w:val="24"/>
@@ -9604,7 +9739,10 @@
     <w:abstractNumId w:val="27"/>
   </w:num>
   <w:num w:numId="34">
-    <w:abstractNumId w:val="30"/>
+    <w:abstractNumId w:val="31"/>
+  </w:num>
+  <w:num w:numId="35">
+    <w:abstractNumId w:val="28"/>
   </w:num>
   <w:numIdMacAtCleanup w:val="34"/>
 </w:numbering>
@@ -11004,7 +11142,7 @@
 </file>
 
 <file path=customXml/itemProps1.xml><?xml version="1.0" encoding="utf-8"?>
-<ds:datastoreItem xmlns:ds="http://schemas.openxmlformats.org/officeDocument/2006/customXml" ds:itemID="{F0F98EC2-E162-4714-A47C-1C74BBD8B738}">
+<ds:datastoreItem xmlns:ds="http://schemas.openxmlformats.org/officeDocument/2006/customXml" ds:itemID="{ED72CAB2-9F40-4B66-9CD8-C78BF7625785}">
   <ds:schemaRefs>
     <ds:schemaRef ds:uri="http://schemas.openxmlformats.org/officeDocument/2006/bibliography"/>
   </ds:schemaRefs>

</xml_diff>